<commit_message>
modelo de negocio y agregué lo de juan
</commit_message>
<xml_diff>
--- a/Taller3archi.docx
+++ b/Taller3archi.docx
@@ -434,7 +434,7 @@
               <w:b/>
               <w:lang w:val="es-ES"/>
             </w:rPr>
-            <w:t>Tabla de conte</w:t>
+            <w:t>Tabla de cont</w:t>
           </w:r>
           <w:bookmarkStart w:id="0" w:name="_GoBack"/>
           <w:bookmarkEnd w:id="0"/>
@@ -444,7 +444,7 @@
               <w:b/>
               <w:lang w:val="es-ES"/>
             </w:rPr>
-            <w:t>nido</w:t>
+            <w:t>enido</w:t>
           </w:r>
         </w:p>
         <w:p>
@@ -479,7 +479,7 @@
             </w:rPr>
             <w:fldChar w:fldCharType="separate"/>
           </w:r>
-          <w:hyperlink w:anchor="_Toc510557094" w:history="1">
+          <w:hyperlink w:anchor="_Toc510996921" w:history="1">
             <w:r>
               <w:rPr>
                 <w:rStyle w:val="Hyperlink"/>
@@ -508,7 +508,7 @@
                 <w:noProof/>
                 <w:webHidden/>
               </w:rPr>
-              <w:instrText xml:space="preserve"> PAGEREF _Toc510557094 \h </w:instrText>
+              <w:instrText xml:space="preserve"> PAGEREF _Toc510996921 \h </w:instrText>
             </w:r>
             <w:r>
               <w:rPr>
@@ -553,7 +553,7 @@
               <w:lang w:val="es-CO" w:eastAsia="ja-JP"/>
             </w:rPr>
           </w:pPr>
-          <w:hyperlink w:anchor="_Toc510557095" w:history="1">
+          <w:hyperlink w:anchor="_Toc510996922" w:history="1">
             <w:r>
               <w:rPr>
                 <w:rStyle w:val="Hyperlink"/>
@@ -582,7 +582,7 @@
                 <w:noProof/>
                 <w:webHidden/>
               </w:rPr>
-              <w:instrText xml:space="preserve"> PAGEREF _Toc510557095 \h </w:instrText>
+              <w:instrText xml:space="preserve"> PAGEREF _Toc510996922 \h </w:instrText>
             </w:r>
             <w:r>
               <w:rPr>
@@ -627,7 +627,7 @@
               <w:lang w:val="es-CO" w:eastAsia="ja-JP"/>
             </w:rPr>
           </w:pPr>
-          <w:hyperlink w:anchor="_Toc510557096" w:history="1">
+          <w:hyperlink w:anchor="_Toc510996923" w:history="1">
             <w:r>
               <w:rPr>
                 <w:rStyle w:val="Hyperlink"/>
@@ -656,7 +656,7 @@
                 <w:noProof/>
                 <w:webHidden/>
               </w:rPr>
-              <w:instrText xml:space="preserve"> PAGEREF _Toc510557096 \h </w:instrText>
+              <w:instrText xml:space="preserve"> PAGEREF _Toc510996923 \h </w:instrText>
             </w:r>
             <w:r>
               <w:rPr>
@@ -701,7 +701,7 @@
               <w:lang w:val="es-CO" w:eastAsia="ja-JP"/>
             </w:rPr>
           </w:pPr>
-          <w:hyperlink w:anchor="_Toc510557097" w:history="1">
+          <w:hyperlink w:anchor="_Toc510996924" w:history="1">
             <w:r>
               <w:rPr>
                 <w:rStyle w:val="Hyperlink"/>
@@ -730,7 +730,7 @@
                 <w:noProof/>
                 <w:webHidden/>
               </w:rPr>
-              <w:instrText xml:space="preserve"> PAGEREF _Toc510557097 \h </w:instrText>
+              <w:instrText xml:space="preserve"> PAGEREF _Toc510996924 \h </w:instrText>
             </w:r>
             <w:r>
               <w:rPr>
@@ -750,7 +750,7 @@
                 <w:noProof/>
                 <w:webHidden/>
               </w:rPr>
-              <w:t>2</w:t>
+              <w:t>3</w:t>
             </w:r>
             <w:r>
               <w:rPr>
@@ -775,7 +775,7 @@
               <w:lang w:val="es-CO" w:eastAsia="ja-JP"/>
             </w:rPr>
           </w:pPr>
-          <w:hyperlink w:anchor="_Toc510557098" w:history="1">
+          <w:hyperlink w:anchor="_Toc510996925" w:history="1">
             <w:r>
               <w:rPr>
                 <w:rStyle w:val="Hyperlink"/>
@@ -804,7 +804,7 @@
                 <w:noProof/>
                 <w:webHidden/>
               </w:rPr>
-              <w:instrText xml:space="preserve"> PAGEREF _Toc510557098 \h </w:instrText>
+              <w:instrText xml:space="preserve"> PAGEREF _Toc510996925 \h </w:instrText>
             </w:r>
             <w:r>
               <w:rPr>
@@ -824,7 +824,7 @@
                 <w:noProof/>
                 <w:webHidden/>
               </w:rPr>
-              <w:t>2</w:t>
+              <w:t>3</w:t>
             </w:r>
             <w:r>
               <w:rPr>
@@ -849,7 +849,7 @@
               <w:lang w:val="es-CO" w:eastAsia="ja-JP"/>
             </w:rPr>
           </w:pPr>
-          <w:hyperlink w:anchor="_Toc510557099" w:history="1">
+          <w:hyperlink w:anchor="_Toc510996926" w:history="1">
             <w:r>
               <w:rPr>
                 <w:rStyle w:val="Hyperlink"/>
@@ -878,7 +878,7 @@
                 <w:noProof/>
                 <w:webHidden/>
               </w:rPr>
-              <w:instrText xml:space="preserve"> PAGEREF _Toc510557099 \h </w:instrText>
+              <w:instrText xml:space="preserve"> PAGEREF _Toc510996926 \h </w:instrText>
             </w:r>
             <w:r>
               <w:rPr>
@@ -898,7 +898,7 @@
                 <w:noProof/>
                 <w:webHidden/>
               </w:rPr>
-              <w:t>2</w:t>
+              <w:t>4</w:t>
             </w:r>
             <w:r>
               <w:rPr>
@@ -923,7 +923,7 @@
               <w:lang w:val="es-CO" w:eastAsia="ja-JP"/>
             </w:rPr>
           </w:pPr>
-          <w:hyperlink w:anchor="_Toc510557100" w:history="1">
+          <w:hyperlink w:anchor="_Toc510996927" w:history="1">
             <w:r>
               <w:rPr>
                 <w:rStyle w:val="Hyperlink"/>
@@ -952,7 +952,7 @@
                 <w:noProof/>
                 <w:webHidden/>
               </w:rPr>
-              <w:instrText xml:space="preserve"> PAGEREF _Toc510557100 \h </w:instrText>
+              <w:instrText xml:space="preserve"> PAGEREF _Toc510996927 \h </w:instrText>
             </w:r>
             <w:r>
               <w:rPr>
@@ -972,7 +972,7 @@
                 <w:noProof/>
                 <w:webHidden/>
               </w:rPr>
-              <w:t>2</w:t>
+              <w:t>5</w:t>
             </w:r>
             <w:r>
               <w:rPr>
@@ -997,7 +997,7 @@
               <w:lang w:val="es-CO" w:eastAsia="ja-JP"/>
             </w:rPr>
           </w:pPr>
-          <w:hyperlink w:anchor="_Toc510557101" w:history="1">
+          <w:hyperlink w:anchor="_Toc510996928" w:history="1">
             <w:r>
               <w:rPr>
                 <w:rStyle w:val="Hyperlink"/>
@@ -1026,7 +1026,7 @@
                 <w:noProof/>
                 <w:webHidden/>
               </w:rPr>
-              <w:instrText xml:space="preserve"> PAGEREF _Toc510557101 \h </w:instrText>
+              <w:instrText xml:space="preserve"> PAGEREF _Toc510996928 \h </w:instrText>
             </w:r>
             <w:r>
               <w:rPr>
@@ -1046,7 +1046,7 @@
                 <w:noProof/>
                 <w:webHidden/>
               </w:rPr>
-              <w:t>2</w:t>
+              <w:t>5</w:t>
             </w:r>
             <w:r>
               <w:rPr>
@@ -1071,7 +1071,7 @@
               <w:lang w:val="es-CO" w:eastAsia="ja-JP"/>
             </w:rPr>
           </w:pPr>
-          <w:hyperlink w:anchor="_Toc510557102" w:history="1">
+          <w:hyperlink w:anchor="_Toc510996929" w:history="1">
             <w:r>
               <w:rPr>
                 <w:rStyle w:val="Hyperlink"/>
@@ -1100,7 +1100,7 @@
                 <w:noProof/>
                 <w:webHidden/>
               </w:rPr>
-              <w:instrText xml:space="preserve"> PAGEREF _Toc510557102 \h </w:instrText>
+              <w:instrText xml:space="preserve"> PAGEREF _Toc510996929 \h </w:instrText>
             </w:r>
             <w:r>
               <w:rPr>
@@ -1120,7 +1120,7 @@
                 <w:noProof/>
                 <w:webHidden/>
               </w:rPr>
-              <w:t>2</w:t>
+              <w:t>5</w:t>
             </w:r>
             <w:r>
               <w:rPr>
@@ -1145,7 +1145,7 @@
               <w:lang w:val="es-CO" w:eastAsia="ja-JP"/>
             </w:rPr>
           </w:pPr>
-          <w:hyperlink w:anchor="_Toc510557103" w:history="1">
+          <w:hyperlink w:anchor="_Toc510996930" w:history="1">
             <w:r>
               <w:rPr>
                 <w:rStyle w:val="Hyperlink"/>
@@ -1174,7 +1174,7 @@
                 <w:noProof/>
                 <w:webHidden/>
               </w:rPr>
-              <w:instrText xml:space="preserve"> PAGEREF _Toc510557103 \h </w:instrText>
+              <w:instrText xml:space="preserve"> PAGEREF _Toc510996930 \h </w:instrText>
             </w:r>
             <w:r>
               <w:rPr>
@@ -1194,7 +1194,7 @@
                 <w:noProof/>
                 <w:webHidden/>
               </w:rPr>
-              <w:t>2</w:t>
+              <w:t>6</w:t>
             </w:r>
             <w:r>
               <w:rPr>
@@ -1219,7 +1219,7 @@
               <w:lang w:val="es-CO" w:eastAsia="ja-JP"/>
             </w:rPr>
           </w:pPr>
-          <w:hyperlink w:anchor="_Toc510557104" w:history="1">
+          <w:hyperlink w:anchor="_Toc510996931" w:history="1">
             <w:r>
               <w:rPr>
                 <w:rStyle w:val="Hyperlink"/>
@@ -1248,7 +1248,7 @@
                 <w:noProof/>
                 <w:webHidden/>
               </w:rPr>
-              <w:instrText xml:space="preserve"> PAGEREF _Toc510557104 \h </w:instrText>
+              <w:instrText xml:space="preserve"> PAGEREF _Toc510996931 \h </w:instrText>
             </w:r>
             <w:r>
               <w:rPr>
@@ -1268,7 +1268,7 @@
                 <w:noProof/>
                 <w:webHidden/>
               </w:rPr>
-              <w:t>2</w:t>
+              <w:t>6</w:t>
             </w:r>
             <w:r>
               <w:rPr>
@@ -1293,7 +1293,7 @@
               <w:lang w:val="es-CO" w:eastAsia="ja-JP"/>
             </w:rPr>
           </w:pPr>
-          <w:hyperlink w:anchor="_Toc510557105" w:history="1">
+          <w:hyperlink w:anchor="_Toc510996932" w:history="1">
             <w:r>
               <w:rPr>
                 <w:rStyle w:val="Hyperlink"/>
@@ -1322,7 +1322,7 @@
                 <w:noProof/>
                 <w:webHidden/>
               </w:rPr>
-              <w:instrText xml:space="preserve"> PAGEREF _Toc510557105 \h </w:instrText>
+              <w:instrText xml:space="preserve"> PAGEREF _Toc510996932 \h </w:instrText>
             </w:r>
             <w:r>
               <w:rPr>
@@ -1342,7 +1342,7 @@
                 <w:noProof/>
                 <w:webHidden/>
               </w:rPr>
-              <w:t>2</w:t>
+              <w:t>6</w:t>
             </w:r>
             <w:r>
               <w:rPr>
@@ -1367,7 +1367,7 @@
               <w:lang w:val="es-CO" w:eastAsia="ja-JP"/>
             </w:rPr>
           </w:pPr>
-          <w:hyperlink w:anchor="_Toc510557106" w:history="1">
+          <w:hyperlink w:anchor="_Toc510996933" w:history="1">
             <w:r>
               <w:rPr>
                 <w:rStyle w:val="Hyperlink"/>
@@ -1396,7 +1396,7 @@
                 <w:noProof/>
                 <w:webHidden/>
               </w:rPr>
-              <w:instrText xml:space="preserve"> PAGEREF _Toc510557106 \h </w:instrText>
+              <w:instrText xml:space="preserve"> PAGEREF _Toc510996933 \h </w:instrText>
             </w:r>
             <w:r>
               <w:rPr>
@@ -1416,7 +1416,7 @@
                 <w:noProof/>
                 <w:webHidden/>
               </w:rPr>
-              <w:t>2</w:t>
+              <w:t>6</w:t>
             </w:r>
             <w:r>
               <w:rPr>
@@ -1441,7 +1441,7 @@
               <w:lang w:val="es-CO" w:eastAsia="ja-JP"/>
             </w:rPr>
           </w:pPr>
-          <w:hyperlink w:anchor="_Toc510557107" w:history="1">
+          <w:hyperlink w:anchor="_Toc510996934" w:history="1">
             <w:r>
               <w:rPr>
                 <w:rStyle w:val="Hyperlink"/>
@@ -1470,7 +1470,7 @@
                 <w:noProof/>
                 <w:webHidden/>
               </w:rPr>
-              <w:instrText xml:space="preserve"> PAGEREF _Toc510557107 \h </w:instrText>
+              <w:instrText xml:space="preserve"> PAGEREF _Toc510996934 \h </w:instrText>
             </w:r>
             <w:r>
               <w:rPr>
@@ -1490,7 +1490,7 @@
                 <w:noProof/>
                 <w:webHidden/>
               </w:rPr>
-              <w:t>3</w:t>
+              <w:t>6</w:t>
             </w:r>
             <w:r>
               <w:rPr>
@@ -1515,7 +1515,7 @@
               <w:lang w:val="es-CO" w:eastAsia="ja-JP"/>
             </w:rPr>
           </w:pPr>
-          <w:hyperlink w:anchor="_Toc510557108" w:history="1">
+          <w:hyperlink w:anchor="_Toc510996935" w:history="1">
             <w:r>
               <w:rPr>
                 <w:rStyle w:val="Hyperlink"/>
@@ -1544,7 +1544,7 @@
                 <w:noProof/>
                 <w:webHidden/>
               </w:rPr>
-              <w:instrText xml:space="preserve"> PAGEREF _Toc510557108 \h </w:instrText>
+              <w:instrText xml:space="preserve"> PAGEREF _Toc510996935 \h </w:instrText>
             </w:r>
             <w:r>
               <w:rPr>
@@ -1564,7 +1564,7 @@
                 <w:noProof/>
                 <w:webHidden/>
               </w:rPr>
-              <w:t>3</w:t>
+              <w:t>6</w:t>
             </w:r>
             <w:r>
               <w:rPr>
@@ -1589,7 +1589,7 @@
               <w:lang w:val="es-CO" w:eastAsia="ja-JP"/>
             </w:rPr>
           </w:pPr>
-          <w:hyperlink w:anchor="_Toc510557109" w:history="1">
+          <w:hyperlink w:anchor="_Toc510996936" w:history="1">
             <w:r>
               <w:rPr>
                 <w:rStyle w:val="Hyperlink"/>
@@ -1618,7 +1618,7 @@
                 <w:noProof/>
                 <w:webHidden/>
               </w:rPr>
-              <w:instrText xml:space="preserve"> PAGEREF _Toc510557109 \h </w:instrText>
+              <w:instrText xml:space="preserve"> PAGEREF _Toc510996936 \h </w:instrText>
             </w:r>
             <w:r>
               <w:rPr>
@@ -1638,7 +1638,7 @@
                 <w:noProof/>
                 <w:webHidden/>
               </w:rPr>
-              <w:t>3</w:t>
+              <w:t>6</w:t>
             </w:r>
             <w:r>
               <w:rPr>
@@ -1663,7 +1663,7 @@
               <w:lang w:val="es-CO" w:eastAsia="ja-JP"/>
             </w:rPr>
           </w:pPr>
-          <w:hyperlink w:anchor="_Toc510557110" w:history="1">
+          <w:hyperlink w:anchor="_Toc510996937" w:history="1">
             <w:r>
               <w:rPr>
                 <w:rStyle w:val="Hyperlink"/>
@@ -1692,7 +1692,7 @@
                 <w:noProof/>
                 <w:webHidden/>
               </w:rPr>
-              <w:instrText xml:space="preserve"> PAGEREF _Toc510557110 \h </w:instrText>
+              <w:instrText xml:space="preserve"> PAGEREF _Toc510996937 \h </w:instrText>
             </w:r>
             <w:r>
               <w:rPr>
@@ -1712,7 +1712,7 @@
                 <w:noProof/>
                 <w:webHidden/>
               </w:rPr>
-              <w:t>3</w:t>
+              <w:t>6</w:t>
             </w:r>
             <w:r>
               <w:rPr>
@@ -1737,7 +1737,7 @@
               <w:lang w:val="es-CO" w:eastAsia="ja-JP"/>
             </w:rPr>
           </w:pPr>
-          <w:hyperlink w:anchor="_Toc510557111" w:history="1">
+          <w:hyperlink w:anchor="_Toc510996938" w:history="1">
             <w:r>
               <w:rPr>
                 <w:rStyle w:val="Hyperlink"/>
@@ -1766,7 +1766,7 @@
                 <w:noProof/>
                 <w:webHidden/>
               </w:rPr>
-              <w:instrText xml:space="preserve"> PAGEREF _Toc510557111 \h </w:instrText>
+              <w:instrText xml:space="preserve"> PAGEREF _Toc510996938 \h </w:instrText>
             </w:r>
             <w:r>
               <w:rPr>
@@ -1786,7 +1786,7 @@
                 <w:noProof/>
                 <w:webHidden/>
               </w:rPr>
-              <w:t>3</w:t>
+              <w:t>6</w:t>
             </w:r>
             <w:r>
               <w:rPr>
@@ -1811,7 +1811,7 @@
               <w:lang w:val="es-CO" w:eastAsia="ja-JP"/>
             </w:rPr>
           </w:pPr>
-          <w:hyperlink w:anchor="_Toc510557112" w:history="1">
+          <w:hyperlink w:anchor="_Toc510996939" w:history="1">
             <w:r>
               <w:rPr>
                 <w:rStyle w:val="Hyperlink"/>
@@ -1840,7 +1840,7 @@
                 <w:noProof/>
                 <w:webHidden/>
               </w:rPr>
-              <w:instrText xml:space="preserve"> PAGEREF _Toc510557112 \h </w:instrText>
+              <w:instrText xml:space="preserve"> PAGEREF _Toc510996939 \h </w:instrText>
             </w:r>
             <w:r>
               <w:rPr>
@@ -1860,7 +1860,7 @@
                 <w:noProof/>
                 <w:webHidden/>
               </w:rPr>
-              <w:t>3</w:t>
+              <w:t>6</w:t>
             </w:r>
             <w:r>
               <w:rPr>
@@ -1885,7 +1885,7 @@
               <w:lang w:val="es-CO" w:eastAsia="ja-JP"/>
             </w:rPr>
           </w:pPr>
-          <w:hyperlink w:anchor="_Toc510557113" w:history="1">
+          <w:hyperlink w:anchor="_Toc510996940" w:history="1">
             <w:r>
               <w:rPr>
                 <w:rStyle w:val="Hyperlink"/>
@@ -1914,7 +1914,7 @@
                 <w:noProof/>
                 <w:webHidden/>
               </w:rPr>
-              <w:instrText xml:space="preserve"> PAGEREF _Toc510557113 \h </w:instrText>
+              <w:instrText xml:space="preserve"> PAGEREF _Toc510996940 \h </w:instrText>
             </w:r>
             <w:r>
               <w:rPr>
@@ -1934,7 +1934,7 @@
                 <w:noProof/>
                 <w:webHidden/>
               </w:rPr>
-              <w:t>3</w:t>
+              <w:t>6</w:t>
             </w:r>
             <w:r>
               <w:rPr>
@@ -1959,7 +1959,7 @@
               <w:lang w:val="es-CO" w:eastAsia="ja-JP"/>
             </w:rPr>
           </w:pPr>
-          <w:hyperlink w:anchor="_Toc510557114" w:history="1">
+          <w:hyperlink w:anchor="_Toc510996941" w:history="1">
             <w:r>
               <w:rPr>
                 <w:rStyle w:val="Hyperlink"/>
@@ -1988,7 +1988,7 @@
                 <w:noProof/>
                 <w:webHidden/>
               </w:rPr>
-              <w:instrText xml:space="preserve"> PAGEREF _Toc510557114 \h </w:instrText>
+              <w:instrText xml:space="preserve"> PAGEREF _Toc510996941 \h </w:instrText>
             </w:r>
             <w:r>
               <w:rPr>
@@ -2008,7 +2008,7 @@
                 <w:noProof/>
                 <w:webHidden/>
               </w:rPr>
-              <w:t>3</w:t>
+              <w:t>6</w:t>
             </w:r>
             <w:r>
               <w:rPr>
@@ -2033,7 +2033,7 @@
               <w:lang w:val="es-CO" w:eastAsia="ja-JP"/>
             </w:rPr>
           </w:pPr>
-          <w:hyperlink w:anchor="_Toc510557115" w:history="1">
+          <w:hyperlink w:anchor="_Toc510996942" w:history="1">
             <w:r>
               <w:rPr>
                 <w:rStyle w:val="Hyperlink"/>
@@ -2062,7 +2062,7 @@
                 <w:noProof/>
                 <w:webHidden/>
               </w:rPr>
-              <w:instrText xml:space="preserve"> PAGEREF _Toc510557115 \h </w:instrText>
+              <w:instrText xml:space="preserve"> PAGEREF _Toc510996942 \h </w:instrText>
             </w:r>
             <w:r>
               <w:rPr>
@@ -2082,7 +2082,7 @@
                 <w:noProof/>
                 <w:webHidden/>
               </w:rPr>
-              <w:t>3</w:t>
+              <w:t>6</w:t>
             </w:r>
             <w:r>
               <w:rPr>
@@ -2107,7 +2107,7 @@
               <w:lang w:val="es-CO" w:eastAsia="ja-JP"/>
             </w:rPr>
           </w:pPr>
-          <w:hyperlink w:anchor="_Toc510557116" w:history="1">
+          <w:hyperlink w:anchor="_Toc510996943" w:history="1">
             <w:r>
               <w:rPr>
                 <w:rStyle w:val="Hyperlink"/>
@@ -2136,7 +2136,7 @@
                 <w:noProof/>
                 <w:webHidden/>
               </w:rPr>
-              <w:instrText xml:space="preserve"> PAGEREF _Toc510557116 \h </w:instrText>
+              <w:instrText xml:space="preserve"> PAGEREF _Toc510996943 \h </w:instrText>
             </w:r>
             <w:r>
               <w:rPr>
@@ -2156,7 +2156,7 @@
                 <w:noProof/>
                 <w:webHidden/>
               </w:rPr>
-              <w:t>3</w:t>
+              <w:t>6</w:t>
             </w:r>
             <w:r>
               <w:rPr>
@@ -2181,7 +2181,7 @@
               <w:lang w:val="es-CO" w:eastAsia="ja-JP"/>
             </w:rPr>
           </w:pPr>
-          <w:hyperlink w:anchor="_Toc510557117" w:history="1">
+          <w:hyperlink w:anchor="_Toc510996944" w:history="1">
             <w:r>
               <w:rPr>
                 <w:rStyle w:val="Hyperlink"/>
@@ -2210,7 +2210,7 @@
                 <w:noProof/>
                 <w:webHidden/>
               </w:rPr>
-              <w:instrText xml:space="preserve"> PAGEREF _Toc510557117 \h </w:instrText>
+              <w:instrText xml:space="preserve"> PAGEREF _Toc510996944 \h </w:instrText>
             </w:r>
             <w:r>
               <w:rPr>
@@ -2230,7 +2230,7 @@
                 <w:noProof/>
                 <w:webHidden/>
               </w:rPr>
-              <w:t>3</w:t>
+              <w:t>6</w:t>
             </w:r>
             <w:r>
               <w:rPr>
@@ -2255,7 +2255,7 @@
               <w:lang w:val="es-CO" w:eastAsia="ja-JP"/>
             </w:rPr>
           </w:pPr>
-          <w:hyperlink w:anchor="_Toc510557118" w:history="1">
+          <w:hyperlink w:anchor="_Toc510996945" w:history="1">
             <w:r>
               <w:rPr>
                 <w:rStyle w:val="Hyperlink"/>
@@ -2284,7 +2284,7 @@
                 <w:noProof/>
                 <w:webHidden/>
               </w:rPr>
-              <w:instrText xml:space="preserve"> PAGEREF _Toc510557118 \h </w:instrText>
+              <w:instrText xml:space="preserve"> PAGEREF _Toc510996945 \h </w:instrText>
             </w:r>
             <w:r>
               <w:rPr>
@@ -2304,7 +2304,7 @@
                 <w:noProof/>
                 <w:webHidden/>
               </w:rPr>
-              <w:t>3</w:t>
+              <w:t>6</w:t>
             </w:r>
             <w:r>
               <w:rPr>
@@ -2329,7 +2329,7 @@
               <w:lang w:val="es-CO" w:eastAsia="ja-JP"/>
             </w:rPr>
           </w:pPr>
-          <w:hyperlink w:anchor="_Toc510557119" w:history="1">
+          <w:hyperlink w:anchor="_Toc510996946" w:history="1">
             <w:r>
               <w:rPr>
                 <w:rStyle w:val="Hyperlink"/>
@@ -2358,7 +2358,7 @@
                 <w:noProof/>
                 <w:webHidden/>
               </w:rPr>
-              <w:instrText xml:space="preserve"> PAGEREF _Toc510557119 \h </w:instrText>
+              <w:instrText xml:space="preserve"> PAGEREF _Toc510996946 \h </w:instrText>
             </w:r>
             <w:r>
               <w:rPr>
@@ -2378,7 +2378,7 @@
                 <w:noProof/>
                 <w:webHidden/>
               </w:rPr>
-              <w:t>3</w:t>
+              <w:t>7</w:t>
             </w:r>
             <w:r>
               <w:rPr>
@@ -2403,7 +2403,7 @@
               <w:lang w:val="es-CO" w:eastAsia="ja-JP"/>
             </w:rPr>
           </w:pPr>
-          <w:hyperlink w:anchor="_Toc510557120" w:history="1">
+          <w:hyperlink w:anchor="_Toc510996947" w:history="1">
             <w:r>
               <w:rPr>
                 <w:rStyle w:val="Hyperlink"/>
@@ -2431,7 +2431,7 @@
                 <w:noProof/>
                 <w:webHidden/>
               </w:rPr>
-              <w:instrText xml:space="preserve"> PAGEREF _Toc510557120 \h </w:instrText>
+              <w:instrText xml:space="preserve"> PAGEREF _Toc510996947 \h </w:instrText>
             </w:r>
             <w:r>
               <w:rPr>
@@ -2451,7 +2451,7 @@
                 <w:noProof/>
                 <w:webHidden/>
               </w:rPr>
-              <w:t>3</w:t>
+              <w:t>7</w:t>
             </w:r>
             <w:r>
               <w:rPr>
@@ -2501,7 +2501,7 @@
           <w:lang w:val="es-CO" w:eastAsia="en-US"/>
         </w:rPr>
       </w:pPr>
-      <w:bookmarkStart w:id="1" w:name="_Toc510557094"/>
+      <w:bookmarkStart w:id="1" w:name="_Toc510996921"/>
       <w:r>
         <w:rPr>
           <w:rFonts w:ascii="Segoe UI Light" w:hAnsi="Segoe UI Light" w:cs="Segoe UI Light"/>
@@ -2537,7 +2537,7 @@
           <w:lang w:val="es-CO" w:eastAsia="en-US"/>
         </w:rPr>
       </w:pPr>
-      <w:bookmarkStart w:id="2" w:name="_Toc510557095"/>
+      <w:bookmarkStart w:id="2" w:name="_Toc510996922"/>
       <w:r>
         <w:rPr>
           <w:rFonts w:ascii="Segoe UI Light" w:hAnsi="Segoe UI Light" w:cs="Segoe UI Light"/>
@@ -2562,6 +2562,126 @@
         </w:rPr>
         <w:t>A</w:t>
       </w:r>
+      <w:r>
+        <w:rPr>
+          <w:rFonts w:ascii="Segoe UI Light" w:eastAsiaTheme="minorHAnsi" w:hAnsi="Segoe UI Light" w:cs="Segoe UI Light"/>
+          <w:lang w:val="es-CO" w:eastAsia="en-US"/>
+        </w:rPr>
+        <w:t xml:space="preserve"> continuación, se presenta el metamodelo de clientes:</w:t>
+      </w:r>
+    </w:p>
+    <w:p>
+      <w:pPr>
+        <w:jc w:val="center"/>
+        <w:rPr>
+          <w:rFonts w:ascii="Segoe UI Light" w:eastAsiaTheme="minorHAnsi" w:hAnsi="Segoe UI Light" w:cs="Segoe UI Light"/>
+          <w:lang w:val="es-CO" w:eastAsia="en-US"/>
+        </w:rPr>
+      </w:pPr>
+      <w:r>
+        <w:rPr>
+          <w:rFonts w:ascii="Segoe UI Light" w:eastAsiaTheme="minorHAnsi" w:hAnsi="Segoe UI Light" w:cs="Segoe UI Light"/>
+          <w:noProof/>
+          <w:lang w:val="es-CO" w:eastAsia="en-US"/>
+        </w:rPr>
+        <w:drawing>
+          <wp:inline distT="0" distB="0" distL="0" distR="0">
+            <wp:extent cx="5076825" cy="3381375"/>
+            <wp:effectExtent l="19050" t="19050" r="28575" b="28575"/>
+            <wp:docPr id="3" name="Picture 3" descr="C:\Users\mp.franco10\AppData\Local\Microsoft\Windows\INetCache\Content.Word\modeloclientes.png"/>
+            <wp:cNvGraphicFramePr>
+              <a:graphicFrameLocks xmlns:a="http://schemas.openxmlformats.org/drawingml/2006/main" noChangeAspect="1"/>
+            </wp:cNvGraphicFramePr>
+            <a:graphic xmlns:a="http://schemas.openxmlformats.org/drawingml/2006/main">
+              <a:graphicData uri="http://schemas.openxmlformats.org/drawingml/2006/picture">
+                <pic:pic xmlns:pic="http://schemas.openxmlformats.org/drawingml/2006/picture">
+                  <pic:nvPicPr>
+                    <pic:cNvPr id="0" name="Picture 1" descr="C:\Users\mp.franco10\AppData\Local\Microsoft\Windows\INetCache\Content.Word\modeloclientes.png"/>
+                    <pic:cNvPicPr>
+                      <a:picLocks noChangeAspect="1" noChangeArrowheads="1"/>
+                    </pic:cNvPicPr>
+                  </pic:nvPicPr>
+                  <pic:blipFill>
+                    <a:blip r:embed="rId9">
+                      <a:extLst>
+                        <a:ext uri="{28A0092B-C50C-407E-A947-70E740481C1C}">
+                          <a14:useLocalDpi xmlns:a14="http://schemas.microsoft.com/office/drawing/2010/main" val="0"/>
+                        </a:ext>
+                      </a:extLst>
+                    </a:blip>
+                    <a:srcRect/>
+                    <a:stretch>
+                      <a:fillRect/>
+                    </a:stretch>
+                  </pic:blipFill>
+                  <pic:spPr bwMode="auto">
+                    <a:xfrm>
+                      <a:off x="0" y="0"/>
+                      <a:ext cx="5076825" cy="3381375"/>
+                    </a:xfrm>
+                    <a:prstGeom prst="rect">
+                      <a:avLst/>
+                    </a:prstGeom>
+                    <a:noFill/>
+                    <a:ln w="12700">
+                      <a:solidFill>
+                        <a:schemeClr val="tx1"/>
+                      </a:solidFill>
+                    </a:ln>
+                  </pic:spPr>
+                </pic:pic>
+              </a:graphicData>
+            </a:graphic>
+          </wp:inline>
+        </w:drawing>
+      </w:r>
+    </w:p>
+    <w:p>
+      <w:pPr>
+        <w:rPr>
+          <w:rFonts w:ascii="Segoe UI Light" w:eastAsiaTheme="minorHAnsi" w:hAnsi="Segoe UI Light" w:cs="Segoe UI Light"/>
+          <w:lang w:val="es-CO" w:eastAsia="en-US"/>
+        </w:rPr>
+      </w:pPr>
+      <w:r>
+        <w:rPr>
+          <w:rFonts w:ascii="Segoe UI Light" w:eastAsiaTheme="minorHAnsi" w:hAnsi="Segoe UI Light" w:cs="Segoe UI Light"/>
+          <w:lang w:val="es-CO" w:eastAsia="en-US"/>
+        </w:rPr>
+        <w:t xml:space="preserve">Se empieza desde la raíz del negocio. Este tiene unos clientes, que tienen sus datos personales básicos. Tienen asociada una o más aseguradoras (en caso de que tengan más de un vehículo con aseguradoras diferentes), que es una compañía autorizada para expedir el </w:t>
+      </w:r>
+      <w:proofErr w:type="spellStart"/>
+      <w:r>
+        <w:rPr>
+          <w:rFonts w:ascii="Segoe UI Light" w:eastAsiaTheme="minorHAnsi" w:hAnsi="Segoe UI Light" w:cs="Segoe UI Light"/>
+          <w:lang w:val="es-CO" w:eastAsia="en-US"/>
+        </w:rPr>
+        <w:t>soat</w:t>
+      </w:r>
+      <w:proofErr w:type="spellEnd"/>
+      <w:r>
+        <w:rPr>
+          <w:rFonts w:ascii="Segoe UI Light" w:eastAsiaTheme="minorHAnsi" w:hAnsi="Segoe UI Light" w:cs="Segoe UI Light"/>
+          <w:lang w:val="es-CO" w:eastAsia="en-US"/>
+        </w:rPr>
+        <w:t xml:space="preserve">. A su vez, un cliente puede tener distintas tarifas si tiene varios vehículos. La tarifa tiene un valor y un código, así como una fecha de vencimiento, y está asociada a un vehículo con las clasificaciones que se encuentran explícitas en el tarifario del </w:t>
+      </w:r>
+      <w:proofErr w:type="spellStart"/>
+      <w:r>
+        <w:rPr>
+          <w:rFonts w:ascii="Segoe UI Light" w:eastAsiaTheme="minorHAnsi" w:hAnsi="Segoe UI Light" w:cs="Segoe UI Light"/>
+          <w:lang w:val="es-CO" w:eastAsia="en-US"/>
+        </w:rPr>
+        <w:t>soat</w:t>
+      </w:r>
+      <w:proofErr w:type="spellEnd"/>
+      <w:r>
+        <w:rPr>
+          <w:rFonts w:ascii="Segoe UI Light" w:eastAsiaTheme="minorHAnsi" w:hAnsi="Segoe UI Light" w:cs="Segoe UI Light"/>
+          <w:lang w:val="es-CO" w:eastAsia="en-US"/>
+        </w:rPr>
+        <w:t>.</w:t>
+      </w:r>
     </w:p>
     <w:p>
       <w:pPr>
@@ -2572,7 +2692,7 @@
           <w:lang w:val="es-CO" w:eastAsia="en-US"/>
         </w:rPr>
       </w:pPr>
-      <w:bookmarkStart w:id="3" w:name="_Toc510557096"/>
+      <w:bookmarkStart w:id="3" w:name="_Toc510996923"/>
       <w:r>
         <w:rPr>
           <w:rFonts w:ascii="Segoe UI Light" w:hAnsi="Segoe UI Light" w:cs="Segoe UI Light"/>
@@ -2597,6 +2717,91 @@
         </w:rPr>
         <w:t>A</w:t>
       </w:r>
+      <w:r>
+        <w:rPr>
+          <w:rFonts w:ascii="Segoe UI Light" w:eastAsiaTheme="minorHAnsi" w:hAnsi="Segoe UI Light" w:cs="Segoe UI Light"/>
+          <w:lang w:val="es-CO" w:eastAsia="en-US"/>
+        </w:rPr>
+        <w:t xml:space="preserve"> continuación, se encuentra el modelo de los canales de distribución:</w:t>
+      </w:r>
+    </w:p>
+    <w:p>
+      <w:pPr>
+        <w:jc w:val="center"/>
+        <w:rPr>
+          <w:rFonts w:ascii="Segoe UI Light" w:eastAsiaTheme="minorHAnsi" w:hAnsi="Segoe UI Light" w:cs="Segoe UI Light"/>
+          <w:lang w:val="es-CO" w:eastAsia="en-US"/>
+        </w:rPr>
+      </w:pPr>
+      <w:r>
+        <w:rPr>
+          <w:rFonts w:eastAsiaTheme="minorHAnsi"/>
+        </w:rPr>
+        <w:lastRenderedPageBreak/>
+        <w:drawing>
+          <wp:inline distT="0" distB="0" distL="0" distR="0">
+            <wp:extent cx="3914775" cy="2390775"/>
+            <wp:effectExtent l="0" t="0" r="9525" b="9525"/>
+            <wp:docPr id="4" name="Picture 4"/>
+            <wp:cNvGraphicFramePr>
+              <a:graphicFrameLocks xmlns:a="http://schemas.openxmlformats.org/drawingml/2006/main" noChangeAspect="1"/>
+            </wp:cNvGraphicFramePr>
+            <a:graphic xmlns:a="http://schemas.openxmlformats.org/drawingml/2006/main">
+              <a:graphicData uri="http://schemas.openxmlformats.org/drawingml/2006/picture">
+                <pic:pic xmlns:pic="http://schemas.openxmlformats.org/drawingml/2006/picture">
+                  <pic:nvPicPr>
+                    <pic:cNvPr id="0" name="Picture 2"/>
+                    <pic:cNvPicPr>
+                      <a:picLocks noChangeAspect="1" noChangeArrowheads="1"/>
+                    </pic:cNvPicPr>
+                  </pic:nvPicPr>
+                  <pic:blipFill>
+                    <a:blip r:embed="rId10">
+                      <a:extLst>
+                        <a:ext uri="{28A0092B-C50C-407E-A947-70E740481C1C}">
+                          <a14:useLocalDpi xmlns:a14="http://schemas.microsoft.com/office/drawing/2010/main" val="0"/>
+                        </a:ext>
+                      </a:extLst>
+                    </a:blip>
+                    <a:srcRect/>
+                    <a:stretch>
+                      <a:fillRect/>
+                    </a:stretch>
+                  </pic:blipFill>
+                  <pic:spPr bwMode="auto">
+                    <a:xfrm>
+                      <a:off x="0" y="0"/>
+                      <a:ext cx="3914775" cy="2390775"/>
+                    </a:xfrm>
+                    <a:prstGeom prst="rect">
+                      <a:avLst/>
+                    </a:prstGeom>
+                    <a:noFill/>
+                    <a:ln>
+                      <a:noFill/>
+                    </a:ln>
+                  </pic:spPr>
+                </pic:pic>
+              </a:graphicData>
+            </a:graphic>
+          </wp:inline>
+        </w:drawing>
+      </w:r>
+    </w:p>
+    <w:p>
+      <w:pPr>
+        <w:rPr>
+          <w:rFonts w:ascii="Segoe UI Light" w:eastAsiaTheme="minorHAnsi" w:hAnsi="Segoe UI Light" w:cs="Segoe UI Light"/>
+          <w:lang w:val="es-CO" w:eastAsia="en-US"/>
+        </w:rPr>
+      </w:pPr>
+      <w:r>
+        <w:rPr>
+          <w:rFonts w:ascii="Segoe UI Light" w:eastAsiaTheme="minorHAnsi" w:hAnsi="Segoe UI Light" w:cs="Segoe UI Light"/>
+          <w:lang w:val="es-CO" w:eastAsia="en-US"/>
+        </w:rPr>
+        <w:t xml:space="preserve">No necesariamente todas las compañías o puntos de venta cumplen todas las actividades, pero se vio que estas son las actividades más comunes. </w:t>
+      </w:r>
     </w:p>
     <w:p>
       <w:pPr>
@@ -2607,7 +2812,7 @@
           <w:lang w:val="es-CO" w:eastAsia="en-US"/>
         </w:rPr>
       </w:pPr>
-      <w:bookmarkStart w:id="4" w:name="_Toc510557097"/>
+      <w:bookmarkStart w:id="4" w:name="_Toc510996924"/>
       <w:r>
         <w:rPr>
           <w:rFonts w:ascii="Segoe UI Light" w:hAnsi="Segoe UI Light" w:cs="Segoe UI Light"/>
@@ -2632,6 +2837,120 @@
         </w:rPr>
         <w:t>A</w:t>
       </w:r>
+      <w:r>
+        <w:rPr>
+          <w:rFonts w:ascii="Segoe UI Light" w:eastAsiaTheme="minorHAnsi" w:hAnsi="Segoe UI Light" w:cs="Segoe UI Light"/>
+          <w:lang w:val="es-CO" w:eastAsia="en-US"/>
+        </w:rPr>
+        <w:t xml:space="preserve"> continuación, se encuentra el modelo de los canales de </w:t>
+      </w:r>
+      <w:r>
+        <w:rPr>
+          <w:rFonts w:ascii="Segoe UI Light" w:eastAsiaTheme="minorHAnsi" w:hAnsi="Segoe UI Light" w:cs="Segoe UI Light"/>
+          <w:lang w:val="es-CO" w:eastAsia="en-US"/>
+        </w:rPr>
+        <w:t>monetización</w:t>
+      </w:r>
+      <w:r>
+        <w:rPr>
+          <w:rFonts w:ascii="Segoe UI Light" w:eastAsiaTheme="minorHAnsi" w:hAnsi="Segoe UI Light" w:cs="Segoe UI Light"/>
+          <w:lang w:val="es-CO" w:eastAsia="en-US"/>
+        </w:rPr>
+        <w:t>:</w:t>
+      </w:r>
+    </w:p>
+    <w:p>
+      <w:pPr>
+        <w:jc w:val="center"/>
+        <w:rPr>
+          <w:rFonts w:ascii="Segoe UI Light" w:eastAsiaTheme="minorHAnsi" w:hAnsi="Segoe UI Light" w:cs="Segoe UI Light"/>
+          <w:lang w:val="es-CO" w:eastAsia="en-US"/>
+        </w:rPr>
+      </w:pPr>
+      <w:r>
+        <w:rPr>
+          <w:rFonts w:eastAsiaTheme="minorHAnsi"/>
+        </w:rPr>
+        <w:drawing>
+          <wp:inline distT="0" distB="0" distL="0" distR="0">
+            <wp:extent cx="3867150" cy="2390775"/>
+            <wp:effectExtent l="0" t="0" r="0" b="9525"/>
+            <wp:docPr id="5" name="Picture 5"/>
+            <wp:cNvGraphicFramePr>
+              <a:graphicFrameLocks xmlns:a="http://schemas.openxmlformats.org/drawingml/2006/main" noChangeAspect="1"/>
+            </wp:cNvGraphicFramePr>
+            <a:graphic xmlns:a="http://schemas.openxmlformats.org/drawingml/2006/main">
+              <a:graphicData uri="http://schemas.openxmlformats.org/drawingml/2006/picture">
+                <pic:pic xmlns:pic="http://schemas.openxmlformats.org/drawingml/2006/picture">
+                  <pic:nvPicPr>
+                    <pic:cNvPr id="0" name="Picture 3"/>
+                    <pic:cNvPicPr>
+                      <a:picLocks noChangeAspect="1" noChangeArrowheads="1"/>
+                    </pic:cNvPicPr>
+                  </pic:nvPicPr>
+                  <pic:blipFill>
+                    <a:blip r:embed="rId11">
+                      <a:extLst>
+                        <a:ext uri="{28A0092B-C50C-407E-A947-70E740481C1C}">
+                          <a14:useLocalDpi xmlns:a14="http://schemas.microsoft.com/office/drawing/2010/main" val="0"/>
+                        </a:ext>
+                      </a:extLst>
+                    </a:blip>
+                    <a:srcRect/>
+                    <a:stretch>
+                      <a:fillRect/>
+                    </a:stretch>
+                  </pic:blipFill>
+                  <pic:spPr bwMode="auto">
+                    <a:xfrm>
+                      <a:off x="0" y="0"/>
+                      <a:ext cx="3867150" cy="2390775"/>
+                    </a:xfrm>
+                    <a:prstGeom prst="rect">
+                      <a:avLst/>
+                    </a:prstGeom>
+                    <a:noFill/>
+                    <a:ln>
+                      <a:noFill/>
+                    </a:ln>
+                  </pic:spPr>
+                </pic:pic>
+              </a:graphicData>
+            </a:graphic>
+          </wp:inline>
+        </w:drawing>
+      </w:r>
+    </w:p>
+    <w:p>
+      <w:pPr>
+        <w:rPr>
+          <w:rFonts w:ascii="Segoe UI Light" w:eastAsiaTheme="minorHAnsi" w:hAnsi="Segoe UI Light" w:cs="Segoe UI Light"/>
+          <w:lang w:val="es-CO" w:eastAsia="en-US"/>
+        </w:rPr>
+      </w:pPr>
+      <w:r>
+        <w:rPr>
+          <w:rFonts w:ascii="Segoe UI Light" w:eastAsiaTheme="minorHAnsi" w:hAnsi="Segoe UI Light" w:cs="Segoe UI Light"/>
+          <w:lang w:val="es-CO" w:eastAsia="en-US"/>
+        </w:rPr>
+        <w:t xml:space="preserve">Los responsables pueden variar </w:t>
+      </w:r>
+      <w:proofErr w:type="gramStart"/>
+      <w:r>
+        <w:rPr>
+          <w:rFonts w:ascii="Segoe UI Light" w:eastAsiaTheme="minorHAnsi" w:hAnsi="Segoe UI Light" w:cs="Segoe UI Light"/>
+          <w:lang w:val="es-CO" w:eastAsia="en-US"/>
+        </w:rPr>
+        <w:t>de acuerdo a</w:t>
+      </w:r>
+      <w:proofErr w:type="gramEnd"/>
+      <w:r>
+        <w:rPr>
+          <w:rFonts w:ascii="Segoe UI Light" w:eastAsiaTheme="minorHAnsi" w:hAnsi="Segoe UI Light" w:cs="Segoe UI Light"/>
+          <w:lang w:val="es-CO" w:eastAsia="en-US"/>
+        </w:rPr>
+        <w:t xml:space="preserve"> la compañía o al punto de venta, y esto depende del modelo de negocio de cada compañía, por lo que se ponen roles generales en cada actividad. </w:t>
+      </w:r>
     </w:p>
     <w:p>
       <w:pPr>
@@ -2642,7 +2961,7 @@
           <w:lang w:val="es-CO" w:eastAsia="en-US"/>
         </w:rPr>
       </w:pPr>
-      <w:bookmarkStart w:id="5" w:name="_Toc510557098"/>
+      <w:bookmarkStart w:id="5" w:name="_Toc510996925"/>
       <w:r>
         <w:rPr>
           <w:rFonts w:ascii="Segoe UI Light" w:hAnsi="Segoe UI Light" w:cs="Segoe UI Light"/>
@@ -2665,6 +2984,945 @@
           <w:rFonts w:ascii="Segoe UI Light" w:eastAsiaTheme="minorHAnsi" w:hAnsi="Segoe UI Light" w:cs="Segoe UI Light"/>
           <w:lang w:val="es-CO" w:eastAsia="en-US"/>
         </w:rPr>
+        <w:t>A</w:t>
+      </w:r>
+      <w:r>
+        <w:rPr>
+          <w:rFonts w:ascii="Segoe UI Light" w:eastAsiaTheme="minorHAnsi" w:hAnsi="Segoe UI Light" w:cs="Segoe UI Light"/>
+          <w:lang w:val="es-CO" w:eastAsia="en-US"/>
+        </w:rPr>
+        <w:t xml:space="preserve"> continuación, se encuentra el modelo de los canales de </w:t>
+      </w:r>
+      <w:r>
+        <w:rPr>
+          <w:rFonts w:ascii="Segoe UI Light" w:eastAsiaTheme="minorHAnsi" w:hAnsi="Segoe UI Light" w:cs="Segoe UI Light"/>
+          <w:lang w:val="es-CO" w:eastAsia="en-US"/>
+        </w:rPr>
+        <w:t>relacionamiento</w:t>
+      </w:r>
+      <w:r>
+        <w:rPr>
+          <w:rFonts w:ascii="Segoe UI Light" w:eastAsiaTheme="minorHAnsi" w:hAnsi="Segoe UI Light" w:cs="Segoe UI Light"/>
+          <w:lang w:val="es-CO" w:eastAsia="en-US"/>
+        </w:rPr>
+        <w:t>:</w:t>
+      </w:r>
+    </w:p>
+    <w:p>
+      <w:pPr>
+        <w:jc w:val="center"/>
+        <w:rPr>
+          <w:rFonts w:ascii="Segoe UI Light" w:eastAsiaTheme="minorHAnsi" w:hAnsi="Segoe UI Light" w:cs="Segoe UI Light"/>
+          <w:lang w:val="es-CO" w:eastAsia="en-US"/>
+        </w:rPr>
+      </w:pPr>
+      <w:r>
+        <w:rPr>
+          <w:rFonts w:eastAsiaTheme="minorHAnsi"/>
+        </w:rPr>
+        <w:lastRenderedPageBreak/>
+        <w:drawing>
+          <wp:inline distT="0" distB="0" distL="0" distR="0">
+            <wp:extent cx="4438650" cy="2390775"/>
+            <wp:effectExtent l="0" t="0" r="0" b="9525"/>
+            <wp:docPr id="6" name="Picture 6"/>
+            <wp:cNvGraphicFramePr>
+              <a:graphicFrameLocks xmlns:a="http://schemas.openxmlformats.org/drawingml/2006/main" noChangeAspect="1"/>
+            </wp:cNvGraphicFramePr>
+            <a:graphic xmlns:a="http://schemas.openxmlformats.org/drawingml/2006/main">
+              <a:graphicData uri="http://schemas.openxmlformats.org/drawingml/2006/picture">
+                <pic:pic xmlns:pic="http://schemas.openxmlformats.org/drawingml/2006/picture">
+                  <pic:nvPicPr>
+                    <pic:cNvPr id="0" name="Picture 4"/>
+                    <pic:cNvPicPr>
+                      <a:picLocks noChangeAspect="1" noChangeArrowheads="1"/>
+                    </pic:cNvPicPr>
+                  </pic:nvPicPr>
+                  <pic:blipFill>
+                    <a:blip r:embed="rId12">
+                      <a:extLst>
+                        <a:ext uri="{28A0092B-C50C-407E-A947-70E740481C1C}">
+                          <a14:useLocalDpi xmlns:a14="http://schemas.microsoft.com/office/drawing/2010/main" val="0"/>
+                        </a:ext>
+                      </a:extLst>
+                    </a:blip>
+                    <a:srcRect/>
+                    <a:stretch>
+                      <a:fillRect/>
+                    </a:stretch>
+                  </pic:blipFill>
+                  <pic:spPr bwMode="auto">
+                    <a:xfrm>
+                      <a:off x="0" y="0"/>
+                      <a:ext cx="4438650" cy="2390775"/>
+                    </a:xfrm>
+                    <a:prstGeom prst="rect">
+                      <a:avLst/>
+                    </a:prstGeom>
+                    <a:noFill/>
+                    <a:ln>
+                      <a:noFill/>
+                    </a:ln>
+                  </pic:spPr>
+                </pic:pic>
+              </a:graphicData>
+            </a:graphic>
+          </wp:inline>
+        </w:drawing>
+      </w:r>
+    </w:p>
+    <w:p>
+      <w:pPr>
+        <w:pStyle w:val="Heading1"/>
+        <w:rPr>
+          <w:rFonts w:ascii="Segoe UI Light" w:hAnsi="Segoe UI Light" w:cs="Segoe UI Light"/>
+          <w:b/>
+          <w:lang w:val="es-CO" w:eastAsia="es-CO"/>
+        </w:rPr>
+      </w:pPr>
+      <w:bookmarkStart w:id="6" w:name="_Toc510996926"/>
+      <w:r>
+        <w:rPr>
+          <w:rFonts w:ascii="Segoe UI Light" w:hAnsi="Segoe UI Light" w:cs="Segoe UI Light"/>
+          <w:b/>
+          <w:lang w:val="es-CO" w:eastAsia="es-CO"/>
+        </w:rPr>
+        <w:t>CAPÍTULO 2: MODELO LEGAL</w:t>
+      </w:r>
+      <w:bookmarkEnd w:id="6"/>
+    </w:p>
+    <w:p>
+      <w:pPr>
+        <w:spacing w:line="276" w:lineRule="auto"/>
+        <w:jc w:val="both"/>
+        <w:rPr>
+          <w:rFonts w:ascii="Segoe UI Light" w:hAnsi="Segoe UI Light" w:cs="Segoe UI Light"/>
+        </w:rPr>
+      </w:pPr>
+      <w:r>
+        <w:rPr>
+          <w:rFonts w:ascii="Segoe UI Light" w:hAnsi="Segoe UI Light" w:cs="Segoe UI Light"/>
+        </w:rPr>
+        <w:t>Leyes que regulan el SOAT:</w:t>
+      </w:r>
+    </w:p>
+    <w:p>
+      <w:pPr>
+        <w:pStyle w:val="ListParagraph"/>
+        <w:numPr>
+          <w:ilvl w:val="0"/>
+          <w:numId w:val="17"/>
+        </w:numPr>
+        <w:spacing w:before="0" w:after="160" w:line="276" w:lineRule="auto"/>
+        <w:jc w:val="both"/>
+        <w:rPr>
+          <w:rFonts w:ascii="Segoe UI Light" w:hAnsi="Segoe UI Light" w:cs="Segoe UI Light"/>
+        </w:rPr>
+      </w:pPr>
+      <w:r>
+        <w:rPr>
+          <w:rFonts w:ascii="Segoe UI Light" w:hAnsi="Segoe UI Light" w:cs="Segoe UI Light"/>
+        </w:rPr>
+        <w:t>RESOLUCIÓN NÚMERO 0001155 DE 2014: Resolución que define reglas para las máquinas agrícolas, industriales y de construcción autopropulsada. Habla sobre el sistema RUNT y las reglas que deben seguir estos vehículos.</w:t>
+      </w:r>
+    </w:p>
+    <w:p>
+      <w:pPr>
+        <w:pStyle w:val="ListParagraph"/>
+        <w:numPr>
+          <w:ilvl w:val="0"/>
+          <w:numId w:val="17"/>
+        </w:numPr>
+        <w:spacing w:before="0" w:after="160" w:line="276" w:lineRule="auto"/>
+        <w:jc w:val="both"/>
+        <w:rPr>
+          <w:rFonts w:ascii="Segoe UI Light" w:hAnsi="Segoe UI Light" w:cs="Segoe UI Light"/>
+        </w:rPr>
+      </w:pPr>
+      <w:r>
+        <w:rPr>
+          <w:rFonts w:ascii="Segoe UI Light" w:hAnsi="Segoe UI Light" w:cs="Segoe UI Light"/>
+        </w:rPr>
+        <w:t>RESOLUCIÓN NÚMERO 0001565 DE 2014: Resolución que habla del plan estratégico de Seguridad Vial. Afecta al negocio en su punto 8.2, hablando de Seguros en vehículos. Tiene la información básica que se debe tener del vehículo, además de los procesos de inspección.</w:t>
+      </w:r>
+    </w:p>
+    <w:p>
+      <w:pPr>
+        <w:pStyle w:val="ListParagraph"/>
+        <w:numPr>
+          <w:ilvl w:val="0"/>
+          <w:numId w:val="17"/>
+        </w:numPr>
+        <w:spacing w:before="0" w:after="160" w:line="276" w:lineRule="auto"/>
+        <w:jc w:val="both"/>
+        <w:rPr>
+          <w:rFonts w:ascii="Segoe UI Light" w:hAnsi="Segoe UI Light" w:cs="Segoe UI Light"/>
+        </w:rPr>
+      </w:pPr>
+      <w:r>
+        <w:rPr>
+          <w:rFonts w:ascii="Segoe UI Light" w:hAnsi="Segoe UI Light" w:cs="Segoe UI Light"/>
+        </w:rPr>
+        <w:t>DECRETO NÚMERO 56 DE 2015: En este se establecen las reglas de ECAT y condiciones de cobertura, incluyendo accidentes de tránsito. Entre otras, define qué es un accidente de tránsito. Esto significa que dice lo que cubre el SOAT.</w:t>
+      </w:r>
+    </w:p>
+    <w:p>
+      <w:pPr>
+        <w:pStyle w:val="ListParagraph"/>
+        <w:numPr>
+          <w:ilvl w:val="0"/>
+          <w:numId w:val="17"/>
+        </w:numPr>
+        <w:spacing w:before="0" w:after="160" w:line="276" w:lineRule="auto"/>
+        <w:jc w:val="both"/>
+        <w:rPr>
+          <w:rFonts w:ascii="Segoe UI Light" w:hAnsi="Segoe UI Light" w:cs="Segoe UI Light"/>
+        </w:rPr>
+      </w:pPr>
+      <w:r>
+        <w:rPr>
+          <w:rFonts w:ascii="Segoe UI Light" w:hAnsi="Segoe UI Light" w:cs="Segoe UI Light"/>
+        </w:rPr>
+        <w:t>RESOLUCIÓN NÚMERO 1231 DE 2015: Modifica los pagos que se deben dar desde el SOAT al FOSYGA con relación a daños corporales.</w:t>
+      </w:r>
+    </w:p>
+    <w:p>
+      <w:pPr>
+        <w:pStyle w:val="ListParagraph"/>
+        <w:numPr>
+          <w:ilvl w:val="0"/>
+          <w:numId w:val="17"/>
+        </w:numPr>
+        <w:spacing w:before="0" w:after="160" w:line="276" w:lineRule="auto"/>
+        <w:jc w:val="both"/>
+        <w:rPr>
+          <w:rFonts w:ascii="Segoe UI Light" w:hAnsi="Segoe UI Light" w:cs="Segoe UI Light"/>
+        </w:rPr>
+      </w:pPr>
+      <w:r>
+        <w:rPr>
+          <w:rFonts w:ascii="Segoe UI Light" w:hAnsi="Segoe UI Light" w:cs="Segoe UI Light"/>
+        </w:rPr>
+        <w:t>RESOLUCIÓN NÚMERO 2744 DE 2015: Modifica los alcances y la resolución anterior del año (1231), cambiando de esta forma los pagos que debe dar el SOAT.</w:t>
+      </w:r>
+    </w:p>
+    <w:p>
+      <w:pPr>
+        <w:pStyle w:val="ListParagraph"/>
+        <w:numPr>
+          <w:ilvl w:val="0"/>
+          <w:numId w:val="17"/>
+        </w:numPr>
+        <w:spacing w:before="0" w:after="160" w:line="276" w:lineRule="auto"/>
+        <w:jc w:val="both"/>
+        <w:rPr>
+          <w:rFonts w:ascii="Segoe UI Light" w:hAnsi="Segoe UI Light" w:cs="Segoe UI Light"/>
+        </w:rPr>
+      </w:pPr>
+      <w:r>
+        <w:rPr>
+          <w:rFonts w:ascii="Segoe UI Light" w:hAnsi="Segoe UI Light" w:cs="Segoe UI Light"/>
+        </w:rPr>
+        <w:t xml:space="preserve">RESOLUCIÓN NÚMERO 5426 DE 2015: Modifica el artículo 4 a de la resolución 1231 del mismo año. Es decir, los requerimientos de </w:t>
+      </w:r>
+      <w:proofErr w:type="spellStart"/>
+      <w:r>
+        <w:rPr>
+          <w:rFonts w:ascii="Segoe UI Light" w:hAnsi="Segoe UI Light" w:cs="Segoe UI Light"/>
+        </w:rPr>
+        <w:t>polizas</w:t>
+      </w:r>
+      <w:proofErr w:type="spellEnd"/>
+      <w:r>
+        <w:rPr>
+          <w:rFonts w:ascii="Segoe UI Light" w:hAnsi="Segoe UI Light" w:cs="Segoe UI Light"/>
+        </w:rPr>
+        <w:t xml:space="preserve"> y seguros expedidos que incluyen al SOAT.</w:t>
+      </w:r>
+    </w:p>
+    <w:p>
+      <w:pPr>
+        <w:pStyle w:val="ListParagraph"/>
+        <w:numPr>
+          <w:ilvl w:val="0"/>
+          <w:numId w:val="17"/>
+        </w:numPr>
+        <w:spacing w:before="0" w:after="160" w:line="276" w:lineRule="auto"/>
+        <w:jc w:val="both"/>
+        <w:rPr>
+          <w:rFonts w:ascii="Segoe UI Light" w:hAnsi="Segoe UI Light" w:cs="Segoe UI Light"/>
+        </w:rPr>
+      </w:pPr>
+      <w:r>
+        <w:rPr>
+          <w:rFonts w:ascii="Segoe UI Light" w:hAnsi="Segoe UI Light" w:cs="Segoe UI Light"/>
+        </w:rPr>
+        <w:t>RESOLUCIÓN NÚMERO 4135 DE 2015: Modifica, de nuevo, la resolución 1231. De esta forma, cambia los alcances de pagos que se deben dar y todo de la misma menos el artículo 4 a. Al ser la última del año, es la mejor para revisar.</w:t>
+      </w:r>
+    </w:p>
+    <w:p>
+      <w:pPr>
+        <w:pStyle w:val="ListParagraph"/>
+        <w:numPr>
+          <w:ilvl w:val="0"/>
+          <w:numId w:val="17"/>
+        </w:numPr>
+        <w:spacing w:before="0" w:after="160" w:line="276" w:lineRule="auto"/>
+        <w:jc w:val="both"/>
+        <w:rPr>
+          <w:rFonts w:ascii="Segoe UI Light" w:hAnsi="Segoe UI Light" w:cs="Segoe UI Light"/>
+        </w:rPr>
+      </w:pPr>
+      <w:r>
+        <w:rPr>
+          <w:rFonts w:ascii="Segoe UI Light" w:hAnsi="Segoe UI Light" w:cs="Segoe UI Light"/>
+        </w:rPr>
+        <w:t>RESOLUCIÓN NÚMERO 2108 DE 2015: En esta resolución, simplemente se actualizan las tarifas del RUNT afectando directamente al SOAT.</w:t>
+      </w:r>
+    </w:p>
+    <w:p>
+      <w:pPr>
+        <w:pStyle w:val="ListParagraph"/>
+        <w:numPr>
+          <w:ilvl w:val="0"/>
+          <w:numId w:val="17"/>
+        </w:numPr>
+        <w:spacing w:before="0" w:after="160" w:line="276" w:lineRule="auto"/>
+        <w:jc w:val="both"/>
+        <w:rPr>
+          <w:rFonts w:ascii="Segoe UI Light" w:hAnsi="Segoe UI Light" w:cs="Segoe UI Light"/>
+        </w:rPr>
+      </w:pPr>
+      <w:r>
+        <w:rPr>
+          <w:rFonts w:ascii="Segoe UI Light" w:hAnsi="Segoe UI Light" w:cs="Segoe UI Light"/>
+        </w:rPr>
+        <w:t>RESOLUCIÓN NÚMERO 5886 DE 2015: En esta resolución se dan las medidas de registro en línea y tiempo real de SOAT y RUNT, además de la generación de certificados y el proceso de verificación, principalmente.</w:t>
+      </w:r>
+    </w:p>
+    <w:p>
+      <w:pPr>
+        <w:pStyle w:val="ListParagraph"/>
+        <w:numPr>
+          <w:ilvl w:val="0"/>
+          <w:numId w:val="17"/>
+        </w:numPr>
+        <w:spacing w:before="0" w:after="160" w:line="276" w:lineRule="auto"/>
+        <w:jc w:val="both"/>
+        <w:rPr>
+          <w:rFonts w:ascii="Segoe UI Light" w:hAnsi="Segoe UI Light" w:cs="Segoe UI Light"/>
+        </w:rPr>
+      </w:pPr>
+      <w:r>
+        <w:rPr>
+          <w:rFonts w:ascii="Segoe UI Light" w:hAnsi="Segoe UI Light" w:cs="Segoe UI Light"/>
+        </w:rPr>
+        <w:t>DECRETO NÚMERO 1429 DE 2016: Modifica el sistema de seguridad social, afectando al SOAT por FOSYGA. De esta forma, se modifica el presupuesto estatal destinado al mismo.</w:t>
+      </w:r>
+    </w:p>
+    <w:p>
+      <w:pPr>
+        <w:pStyle w:val="ListParagraph"/>
+        <w:numPr>
+          <w:ilvl w:val="0"/>
+          <w:numId w:val="17"/>
+        </w:numPr>
+        <w:spacing w:before="0" w:after="160" w:line="276" w:lineRule="auto"/>
+        <w:jc w:val="both"/>
+        <w:rPr>
+          <w:rFonts w:ascii="Segoe UI Light" w:hAnsi="Segoe UI Light" w:cs="Segoe UI Light"/>
+        </w:rPr>
+      </w:pPr>
+      <w:r>
+        <w:rPr>
+          <w:rFonts w:ascii="Segoe UI Light" w:hAnsi="Segoe UI Light" w:cs="Segoe UI Light"/>
+        </w:rPr>
+        <w:t>NOTA EXTERNA 201633200889671: Da formularios de Reclamación ante las empresas que hacen el SOAT.</w:t>
+      </w:r>
+    </w:p>
+    <w:p>
+      <w:pPr>
+        <w:pStyle w:val="ListParagraph"/>
+        <w:numPr>
+          <w:ilvl w:val="0"/>
+          <w:numId w:val="17"/>
+        </w:numPr>
+        <w:spacing w:before="0" w:after="160" w:line="276" w:lineRule="auto"/>
+        <w:jc w:val="both"/>
+        <w:rPr>
+          <w:rFonts w:ascii="Segoe UI Light" w:hAnsi="Segoe UI Light" w:cs="Segoe UI Light"/>
+        </w:rPr>
+      </w:pPr>
+      <w:r>
+        <w:rPr>
+          <w:rFonts w:ascii="Segoe UI Light" w:hAnsi="Segoe UI Light" w:cs="Segoe UI Light"/>
+        </w:rPr>
+        <w:t>RESOLUCIÓN NÚMERO 1645 DE 2016: En esta resolución se establece el proceso en que se deben tramitar las reclamaciones de ECAT y FOSYGA. Esto incluye las reclamaciones ante el SOAT.</w:t>
+      </w:r>
+    </w:p>
+    <w:p>
+      <w:pPr>
+        <w:pStyle w:val="ListParagraph"/>
+        <w:numPr>
+          <w:ilvl w:val="0"/>
+          <w:numId w:val="17"/>
+        </w:numPr>
+        <w:spacing w:before="0" w:after="160" w:line="276" w:lineRule="auto"/>
+        <w:jc w:val="both"/>
+        <w:rPr>
+          <w:rFonts w:ascii="Segoe UI Light" w:hAnsi="Segoe UI Light" w:cs="Segoe UI Light"/>
+        </w:rPr>
+      </w:pPr>
+      <w:r>
+        <w:rPr>
+          <w:rFonts w:ascii="Segoe UI Light" w:hAnsi="Segoe UI Light" w:cs="Segoe UI Light"/>
+        </w:rPr>
+        <w:t>RESOLUCIÓN NÚMERO 3823 DE 2016: Esta habla del reporte de información para víctimas de accidentes de tránsito. Se deben remitir los reportes dictaminados por esta resolución para poder acceder al SOAT.</w:t>
+      </w:r>
+    </w:p>
+    <w:p>
+      <w:pPr>
+        <w:pStyle w:val="ListParagraph"/>
+        <w:numPr>
+          <w:ilvl w:val="0"/>
+          <w:numId w:val="17"/>
+        </w:numPr>
+        <w:spacing w:before="0" w:after="160" w:line="276" w:lineRule="auto"/>
+        <w:jc w:val="both"/>
+        <w:rPr>
+          <w:rFonts w:ascii="Segoe UI Light" w:hAnsi="Segoe UI Light" w:cs="Segoe UI Light"/>
+        </w:rPr>
+      </w:pPr>
+      <w:r>
+        <w:rPr>
+          <w:rFonts w:ascii="Segoe UI Light" w:hAnsi="Segoe UI Light" w:cs="Segoe UI Light"/>
+        </w:rPr>
+        <w:t>RESOLUCIÓN NÚMERO 2796 DE 2016: Actualización de tarifas de RUNT y, por extensión, del SOAT.</w:t>
+      </w:r>
+    </w:p>
+    <w:p>
+      <w:pPr>
+        <w:pStyle w:val="ListParagraph"/>
+        <w:numPr>
+          <w:ilvl w:val="0"/>
+          <w:numId w:val="17"/>
+        </w:numPr>
+        <w:spacing w:before="0" w:after="160" w:line="276" w:lineRule="auto"/>
+        <w:jc w:val="both"/>
+        <w:rPr>
+          <w:rFonts w:ascii="Segoe UI Light" w:hAnsi="Segoe UI Light" w:cs="Segoe UI Light"/>
+        </w:rPr>
+      </w:pPr>
+      <w:r>
+        <w:rPr>
+          <w:rFonts w:ascii="Segoe UI Light" w:hAnsi="Segoe UI Light" w:cs="Segoe UI Light"/>
+        </w:rPr>
+        <w:t>RESOLUCIÓN NÚMERO 4170 DE 2016: En esta resolución se reglamenta la expedición de la póliza del SOAT, principalmente. Es importante puesto que redefinen las reglas con las que se regula el SOAT.</w:t>
+      </w:r>
+    </w:p>
+    <w:p>
+      <w:pPr>
+        <w:pStyle w:val="ListParagraph"/>
+        <w:numPr>
+          <w:ilvl w:val="0"/>
+          <w:numId w:val="17"/>
+        </w:numPr>
+        <w:spacing w:before="0" w:after="160" w:line="276" w:lineRule="auto"/>
+        <w:jc w:val="both"/>
+        <w:rPr>
+          <w:rFonts w:ascii="Segoe UI Light" w:hAnsi="Segoe UI Light" w:cs="Segoe UI Light"/>
+        </w:rPr>
+      </w:pPr>
+      <w:r>
+        <w:rPr>
+          <w:rFonts w:ascii="Segoe UI Light" w:hAnsi="Segoe UI Light" w:cs="Segoe UI Light"/>
+        </w:rPr>
+        <w:lastRenderedPageBreak/>
+        <w:t>CIRCULAR EXTERNA FTO 350: Muestra el estado en el momento y finanzas del SOAT. Es el soporte legal de ingresos y egresos del SOAT en 2016.</w:t>
+      </w:r>
+    </w:p>
+    <w:p>
+      <w:pPr>
+        <w:pStyle w:val="ListParagraph"/>
+        <w:numPr>
+          <w:ilvl w:val="0"/>
+          <w:numId w:val="17"/>
+        </w:numPr>
+        <w:spacing w:before="0" w:after="160" w:line="276" w:lineRule="auto"/>
+        <w:jc w:val="both"/>
+        <w:rPr>
+          <w:rFonts w:ascii="Segoe UI Light" w:hAnsi="Segoe UI Light" w:cs="Segoe UI Light"/>
+        </w:rPr>
+      </w:pPr>
+      <w:r>
+        <w:rPr>
+          <w:rFonts w:ascii="Segoe UI Light" w:hAnsi="Segoe UI Light" w:cs="Segoe UI Light"/>
+        </w:rPr>
+        <w:t>CIRCULAR EXTERNA NÚMERO 15 DE 2016: Define la gestión de atención en accidentes de tránsito para servicios de salud públicos, privados, mixtos, entidades territoriales y compañías de seguro que prestan el SOAT (Lo importante en este caso).</w:t>
+      </w:r>
+    </w:p>
+    <w:p>
+      <w:pPr>
+        <w:pStyle w:val="ListParagraph"/>
+        <w:numPr>
+          <w:ilvl w:val="0"/>
+          <w:numId w:val="17"/>
+        </w:numPr>
+        <w:spacing w:before="0" w:after="160" w:line="276" w:lineRule="auto"/>
+        <w:jc w:val="both"/>
+        <w:rPr>
+          <w:rFonts w:ascii="Segoe UI Light" w:hAnsi="Segoe UI Light" w:cs="Segoe UI Light"/>
+        </w:rPr>
+      </w:pPr>
+      <w:r>
+        <w:rPr>
+          <w:rFonts w:ascii="Segoe UI Light" w:hAnsi="Segoe UI Light" w:cs="Segoe UI Light"/>
+        </w:rPr>
+        <w:t>RESOLUCIÓN NÚMERO 926 DE 2017: En esta se reglamenta el desarrollo y operación del Sistema de Emergencias Mecánicas. Afecta al SOAT siendo la primera línea de defensa en parte de los accidentes que cubre en su alcance.</w:t>
+      </w:r>
+    </w:p>
+    <w:p>
+      <w:pPr>
+        <w:pStyle w:val="ListParagraph"/>
+        <w:numPr>
+          <w:ilvl w:val="0"/>
+          <w:numId w:val="17"/>
+        </w:numPr>
+        <w:spacing w:before="0" w:after="160" w:line="276" w:lineRule="auto"/>
+        <w:jc w:val="both"/>
+        <w:rPr>
+          <w:rFonts w:ascii="Segoe UI Light" w:hAnsi="Segoe UI Light" w:cs="Segoe UI Light"/>
+        </w:rPr>
+      </w:pPr>
+      <w:r>
+        <w:rPr>
+          <w:rFonts w:ascii="Segoe UI Light" w:hAnsi="Segoe UI Light" w:cs="Segoe UI Light"/>
+        </w:rPr>
+        <w:t xml:space="preserve">RESOLUCIÓN NÚMERO 160 DE 2017: En esta se reglamentan las motos, cuatrimotos y vehículos de ese estilo. Junto a esa normatividad, se define cómo </w:t>
+      </w:r>
+      <w:r>
+        <w:rPr>
+          <w:rFonts w:ascii="Segoe UI Light" w:hAnsi="Segoe UI Light" w:cs="Segoe UI Light"/>
+        </w:rPr>
+        <w:t>prestarles</w:t>
+      </w:r>
+      <w:r>
+        <w:rPr>
+          <w:rFonts w:ascii="Segoe UI Light" w:hAnsi="Segoe UI Light" w:cs="Segoe UI Light"/>
+        </w:rPr>
+        <w:t xml:space="preserve"> SOAT a estos al decir lo que requieren para ser “legales”.</w:t>
+      </w:r>
+    </w:p>
+    <w:p>
+      <w:pPr>
+        <w:pStyle w:val="ListParagraph"/>
+        <w:numPr>
+          <w:ilvl w:val="0"/>
+          <w:numId w:val="17"/>
+        </w:numPr>
+        <w:spacing w:before="0" w:after="160" w:line="276" w:lineRule="auto"/>
+        <w:jc w:val="both"/>
+        <w:rPr>
+          <w:rFonts w:ascii="Segoe UI Light" w:hAnsi="Segoe UI Light" w:cs="Segoe UI Light"/>
+        </w:rPr>
+      </w:pPr>
+      <w:r>
+        <w:rPr>
+          <w:rFonts w:ascii="Segoe UI Light" w:hAnsi="Segoe UI Light" w:cs="Segoe UI Light"/>
+        </w:rPr>
+        <w:t>RESOLUCIÓN NÚMERO 3499 DE 2017: En esta está la actualización más reciente de tarifas del RUNT, ergo, del dinero a pagar afectando intrínsecamente al SOAT.</w:t>
+      </w:r>
+    </w:p>
+    <w:p>
+      <w:pPr>
+        <w:pStyle w:val="ListParagraph"/>
+        <w:numPr>
+          <w:ilvl w:val="0"/>
+          <w:numId w:val="17"/>
+        </w:numPr>
+        <w:spacing w:before="0" w:after="160" w:line="276" w:lineRule="auto"/>
+        <w:jc w:val="both"/>
+        <w:rPr>
+          <w:rFonts w:ascii="Segoe UI Light" w:hAnsi="Segoe UI Light" w:cs="Segoe UI Light"/>
+        </w:rPr>
+      </w:pPr>
+      <w:r>
+        <w:rPr>
+          <w:rFonts w:ascii="Segoe UI Light" w:hAnsi="Segoe UI Light" w:cs="Segoe UI Light"/>
+        </w:rPr>
+        <w:t>CIRCULAR EXTERNA NÚMERO 10 DE 2017: Modifica los reportes de reclamaciones de prestadores de servicios de salud al SOAT que no tienen referencia en el sistema de salud centralizado de víctimas de accidentes de tránsito.</w:t>
+      </w:r>
+    </w:p>
+    <w:p>
+      <w:pPr>
+        <w:pStyle w:val="ListParagraph"/>
+        <w:numPr>
+          <w:ilvl w:val="0"/>
+          <w:numId w:val="17"/>
+        </w:numPr>
+        <w:spacing w:before="0" w:after="160" w:line="276" w:lineRule="auto"/>
+        <w:jc w:val="both"/>
+        <w:rPr>
+          <w:rFonts w:ascii="Segoe UI Light" w:hAnsi="Segoe UI Light" w:cs="Segoe UI Light"/>
+        </w:rPr>
+      </w:pPr>
+      <w:r>
+        <w:rPr>
+          <w:rFonts w:ascii="Segoe UI Light" w:hAnsi="Segoe UI Light" w:cs="Segoe UI Light"/>
+        </w:rPr>
+        <w:t>20171222abcsoat: Define qué es el SOAT y lo expone incluyendo lo que cubre y normas generales para cada tipo de vehículo.</w:t>
+      </w:r>
+    </w:p>
+    <w:p>
+      <w:pPr>
+        <w:pStyle w:val="ListParagraph"/>
+        <w:numPr>
+          <w:ilvl w:val="0"/>
+          <w:numId w:val="17"/>
+        </w:numPr>
+        <w:spacing w:before="0" w:after="160" w:line="276" w:lineRule="auto"/>
+        <w:jc w:val="both"/>
+        <w:rPr>
+          <w:rFonts w:ascii="Segoe UI Light" w:hAnsi="Segoe UI Light" w:cs="Segoe UI Light"/>
+        </w:rPr>
+      </w:pPr>
+      <w:r>
+        <w:rPr>
+          <w:rFonts w:ascii="Segoe UI Light" w:hAnsi="Segoe UI Light" w:cs="Segoe UI Light"/>
+        </w:rPr>
+        <w:t>ance018_17: Habla de la regulación de máximo salario mínimo legal diario vigente para quienes trabajan asociados con el SOAT.</w:t>
+      </w:r>
+    </w:p>
+    <w:p>
+      <w:pPr>
+        <w:pStyle w:val="ListParagraph"/>
+        <w:numPr>
+          <w:ilvl w:val="0"/>
+          <w:numId w:val="17"/>
+        </w:numPr>
+        <w:spacing w:before="0" w:after="160" w:line="276" w:lineRule="auto"/>
+        <w:jc w:val="both"/>
+        <w:rPr>
+          <w:rFonts w:ascii="Segoe UI Light" w:hAnsi="Segoe UI Light" w:cs="Segoe UI Light"/>
+        </w:rPr>
+      </w:pPr>
+      <w:r>
+        <w:rPr>
+          <w:rFonts w:ascii="Segoe UI Light" w:hAnsi="Segoe UI Light" w:cs="Segoe UI Light"/>
+        </w:rPr>
+        <w:t>ance021_17: Muestra el modelo LEGAL de ingresos y las reglas particulares aplicables al SOAT para la transparencia del negocio.</w:t>
+      </w:r>
+    </w:p>
+    <w:p>
+      <w:pPr>
+        <w:pStyle w:val="ListParagraph"/>
+        <w:numPr>
+          <w:ilvl w:val="0"/>
+          <w:numId w:val="17"/>
+        </w:numPr>
+        <w:spacing w:before="0" w:after="160" w:line="276" w:lineRule="auto"/>
+        <w:jc w:val="both"/>
+        <w:rPr>
+          <w:rFonts w:ascii="Segoe UI Light" w:hAnsi="Segoe UI Light" w:cs="Segoe UI Light"/>
+        </w:rPr>
+      </w:pPr>
+      <w:r>
+        <w:rPr>
+          <w:rFonts w:ascii="Segoe UI Light" w:hAnsi="Segoe UI Light" w:cs="Segoe UI Light"/>
+        </w:rPr>
+        <w:t>ance022_17: Muestra la evaluación de pólizas y tarifas legales para el SOAT.</w:t>
+      </w:r>
+    </w:p>
+    <w:p>
+      <w:pPr>
+        <w:pStyle w:val="ListParagraph"/>
+        <w:numPr>
+          <w:ilvl w:val="0"/>
+          <w:numId w:val="17"/>
+        </w:numPr>
+        <w:spacing w:before="0" w:after="160" w:line="276" w:lineRule="auto"/>
+        <w:jc w:val="both"/>
+        <w:rPr>
+          <w:rFonts w:ascii="Segoe UI Light" w:hAnsi="Segoe UI Light" w:cs="Segoe UI Light"/>
+        </w:rPr>
+      </w:pPr>
+      <w:r>
+        <w:rPr>
+          <w:rFonts w:ascii="Segoe UI Light" w:hAnsi="Segoe UI Light" w:cs="Segoe UI Light"/>
+        </w:rPr>
+        <w:t>ance023_17: Habla de las tarifas legales a pagar en cada punto cubierto por el SOAT, en detalle.</w:t>
+      </w:r>
+    </w:p>
+    <w:p>
+      <w:pPr>
+        <w:pStyle w:val="ListParagraph"/>
+        <w:numPr>
+          <w:ilvl w:val="0"/>
+          <w:numId w:val="17"/>
+        </w:numPr>
+        <w:spacing w:before="0" w:after="160" w:line="276" w:lineRule="auto"/>
+        <w:jc w:val="both"/>
+        <w:rPr>
+          <w:rFonts w:ascii="Segoe UI Light" w:hAnsi="Segoe UI Light" w:cs="Segoe UI Light"/>
+        </w:rPr>
+      </w:pPr>
+      <w:r>
+        <w:rPr>
+          <w:rFonts w:ascii="Segoe UI Light" w:hAnsi="Segoe UI Light" w:cs="Segoe UI Light"/>
+        </w:rPr>
+        <w:t>ance025_17: Habla sobre las reglas específicas que rigen al SOAT y a las aseguradoras en sí, lo que se espera de las mismas y las leyes que deben seguir para mantenerse operativas.</w:t>
+      </w:r>
+    </w:p>
+    <w:p>
+      <w:pPr>
+        <w:pStyle w:val="ListParagraph"/>
+        <w:numPr>
+          <w:ilvl w:val="0"/>
+          <w:numId w:val="17"/>
+        </w:numPr>
+        <w:spacing w:before="0" w:after="160" w:line="276" w:lineRule="auto"/>
+        <w:jc w:val="both"/>
+        <w:rPr>
+          <w:rFonts w:ascii="Segoe UI Light" w:hAnsi="Segoe UI Light" w:cs="Segoe UI Light"/>
+        </w:rPr>
+      </w:pPr>
+      <w:r>
+        <w:rPr>
+          <w:rFonts w:ascii="Segoe UI Light" w:hAnsi="Segoe UI Light" w:cs="Segoe UI Light"/>
+        </w:rPr>
+        <w:t>ance038_17: Habla de la regulación de máximo salario mínimo legal anual vigente para quienes trabajan asociados con el SOAT.</w:t>
+      </w:r>
+    </w:p>
+    <w:p>
+      <w:pPr>
+        <w:pStyle w:val="ListParagraph"/>
+        <w:numPr>
+          <w:ilvl w:val="0"/>
+          <w:numId w:val="17"/>
+        </w:numPr>
+        <w:spacing w:before="0" w:after="160" w:line="276" w:lineRule="auto"/>
+        <w:jc w:val="both"/>
+        <w:rPr>
+          <w:rFonts w:ascii="Segoe UI Light" w:hAnsi="Segoe UI Light" w:cs="Segoe UI Light"/>
+        </w:rPr>
+      </w:pPr>
+      <w:r>
+        <w:rPr>
+          <w:rFonts w:ascii="Segoe UI Light" w:hAnsi="Segoe UI Light" w:cs="Segoe UI Light"/>
+        </w:rPr>
+        <w:t xml:space="preserve">ce018_17: Da instrucciones relativas al SOAT para vehículos automotores tipo ciclomotor, </w:t>
+      </w:r>
+      <w:proofErr w:type="spellStart"/>
+      <w:r>
+        <w:rPr>
+          <w:rFonts w:ascii="Segoe UI Light" w:hAnsi="Segoe UI Light" w:cs="Segoe UI Light"/>
+        </w:rPr>
+        <w:t>tricimoto</w:t>
+      </w:r>
+      <w:proofErr w:type="spellEnd"/>
+      <w:r>
+        <w:rPr>
+          <w:rFonts w:ascii="Segoe UI Light" w:hAnsi="Segoe UI Light" w:cs="Segoe UI Light"/>
+        </w:rPr>
+        <w:t xml:space="preserve"> y cuadriciclo.</w:t>
+      </w:r>
+    </w:p>
+    <w:p>
+      <w:pPr>
+        <w:pStyle w:val="ListParagraph"/>
+        <w:numPr>
+          <w:ilvl w:val="0"/>
+          <w:numId w:val="17"/>
+        </w:numPr>
+        <w:spacing w:before="0" w:after="160" w:line="276" w:lineRule="auto"/>
+        <w:jc w:val="both"/>
+        <w:rPr>
+          <w:rFonts w:ascii="Segoe UI Light" w:hAnsi="Segoe UI Light" w:cs="Segoe UI Light"/>
+        </w:rPr>
+      </w:pPr>
+      <w:r>
+        <w:rPr>
+          <w:rFonts w:ascii="Segoe UI Light" w:hAnsi="Segoe UI Light" w:cs="Segoe UI Light"/>
+        </w:rPr>
+        <w:t>ce021_17: Da instrucciones directas al SOAT, en específico sobre modificar un artículo anterior exacto (Modificar el numeral 3.1 del Capítulo II, Título IV de la Parte II de la Circular Básica Jurídica.)</w:t>
+      </w:r>
+    </w:p>
+    <w:p>
+      <w:pPr>
+        <w:pStyle w:val="ListParagraph"/>
+        <w:numPr>
+          <w:ilvl w:val="0"/>
+          <w:numId w:val="17"/>
+        </w:numPr>
+        <w:spacing w:before="0" w:after="160" w:line="276" w:lineRule="auto"/>
+        <w:jc w:val="both"/>
+        <w:rPr>
+          <w:rFonts w:ascii="Segoe UI Light" w:hAnsi="Segoe UI Light" w:cs="Segoe UI Light"/>
+        </w:rPr>
+      </w:pPr>
+      <w:r>
+        <w:rPr>
+          <w:rFonts w:ascii="Segoe UI Light" w:hAnsi="Segoe UI Light" w:cs="Segoe UI Light"/>
+        </w:rPr>
+        <w:t>ce022_17: Da instrucciones con respecto al depósito de pólizas. Es para que se rija más por la Superintendencia Financiera.</w:t>
+      </w:r>
+    </w:p>
+    <w:p>
+      <w:pPr>
+        <w:pStyle w:val="ListParagraph"/>
+        <w:numPr>
+          <w:ilvl w:val="0"/>
+          <w:numId w:val="17"/>
+        </w:numPr>
+        <w:spacing w:before="0" w:after="160" w:line="276" w:lineRule="auto"/>
+        <w:jc w:val="both"/>
+        <w:rPr>
+          <w:rFonts w:ascii="Segoe UI Light" w:hAnsi="Segoe UI Light" w:cs="Segoe UI Light"/>
+        </w:rPr>
+      </w:pPr>
+      <w:r>
+        <w:rPr>
+          <w:rFonts w:ascii="Segoe UI Light" w:hAnsi="Segoe UI Light" w:cs="Segoe UI Light"/>
+        </w:rPr>
+        <w:t>ce023_17: Habla de instrucciones para compañías aseguradoras. En especial afecta al SOAT hablando de las pruebas obligatorias que se requieren y la modificación de formatos propios al mismo.</w:t>
+      </w:r>
+    </w:p>
+    <w:p>
+      <w:pPr>
+        <w:pStyle w:val="ListParagraph"/>
+        <w:numPr>
+          <w:ilvl w:val="0"/>
+          <w:numId w:val="17"/>
+        </w:numPr>
+        <w:spacing w:before="0" w:after="160" w:line="276" w:lineRule="auto"/>
+        <w:jc w:val="both"/>
+        <w:rPr>
+          <w:rFonts w:ascii="Segoe UI Light" w:hAnsi="Segoe UI Light" w:cs="Segoe UI Light"/>
+        </w:rPr>
+      </w:pPr>
+      <w:r>
+        <w:rPr>
+          <w:rFonts w:ascii="Segoe UI Light" w:hAnsi="Segoe UI Light" w:cs="Segoe UI Light"/>
+        </w:rPr>
+        <w:t>ce025_17: Da instrucciones relacionadas a la reserva técnica de siniestros avisados. Es decir, se debe presentar un plan de ajuste según esta circular externa para cada compañía aseguradora.</w:t>
+      </w:r>
+    </w:p>
+    <w:p>
+      <w:pPr>
+        <w:pStyle w:val="ListParagraph"/>
+        <w:numPr>
+          <w:ilvl w:val="0"/>
+          <w:numId w:val="17"/>
+        </w:numPr>
+        <w:spacing w:before="0" w:after="160" w:line="276" w:lineRule="auto"/>
+        <w:jc w:val="both"/>
+        <w:rPr>
+          <w:rFonts w:ascii="Segoe UI Light" w:hAnsi="Segoe UI Light" w:cs="Segoe UI Light"/>
+        </w:rPr>
+      </w:pPr>
+      <w:r>
+        <w:rPr>
+          <w:rFonts w:ascii="Segoe UI Light" w:hAnsi="Segoe UI Light" w:cs="Segoe UI Light"/>
+        </w:rPr>
+        <w:t xml:space="preserve">ce038_17: Se basa en ajustar las tarifas del SOAT con respecto al Seguro Obligatorio de Daños Corporales del mismo. </w:t>
+      </w:r>
+    </w:p>
+    <w:p>
+      <w:pPr>
+        <w:spacing w:line="276" w:lineRule="auto"/>
+        <w:rPr>
+          <w:rFonts w:ascii="Segoe UI Light" w:hAnsi="Segoe UI Light" w:cs="Segoe UI Light"/>
+          <w:lang w:eastAsia="es-CO"/>
+        </w:rPr>
+      </w:pPr>
+    </w:p>
+    <w:p>
+      <w:pPr>
+        <w:pStyle w:val="Heading1"/>
+        <w:rPr>
+          <w:rFonts w:ascii="Segoe UI Light" w:hAnsi="Segoe UI Light" w:cs="Segoe UI Light"/>
+          <w:b/>
+          <w:lang w:val="es-CO" w:eastAsia="es-CO"/>
+        </w:rPr>
+      </w:pPr>
+      <w:bookmarkStart w:id="7" w:name="_Toc510996927"/>
+      <w:r>
+        <w:rPr>
+          <w:rFonts w:ascii="Segoe UI Light" w:hAnsi="Segoe UI Light" w:cs="Segoe UI Light"/>
+          <w:b/>
+          <w:lang w:val="es-CO" w:eastAsia="es-CO"/>
+        </w:rPr>
+        <w:t>CAPÍTULO 3: ANÁLISIS FINANCIERO Y DE MERCADO DEL SOAT</w:t>
+      </w:r>
+      <w:bookmarkEnd w:id="7"/>
+    </w:p>
+    <w:p>
+      <w:pPr>
+        <w:pStyle w:val="Heading2"/>
+        <w:rPr>
+          <w:rFonts w:ascii="Segoe UI Light" w:hAnsi="Segoe UI Light" w:cs="Segoe UI Light"/>
+          <w:i/>
+          <w:lang w:val="es-CO" w:eastAsia="es-CO"/>
+        </w:rPr>
+      </w:pPr>
+      <w:bookmarkStart w:id="8" w:name="_Toc510996928"/>
+      <w:r>
+        <w:rPr>
+          <w:rFonts w:ascii="Segoe UI Light" w:hAnsi="Segoe UI Light" w:cs="Segoe UI Light"/>
+          <w:i/>
+          <w:lang w:val="es-CO" w:eastAsia="es-CO"/>
+        </w:rPr>
+        <w:t>Análisis financiero</w:t>
+      </w:r>
+      <w:bookmarkEnd w:id="8"/>
+    </w:p>
+    <w:p>
+      <w:pPr>
+        <w:rPr>
+          <w:rFonts w:ascii="Segoe UI Light" w:hAnsi="Segoe UI Light" w:cs="Segoe UI Light"/>
+          <w:lang w:val="es-CO" w:eastAsia="es-CO"/>
+        </w:rPr>
+      </w:pPr>
+      <w:r>
+        <w:rPr>
+          <w:rFonts w:ascii="Segoe UI Light" w:hAnsi="Segoe UI Light" w:cs="Segoe UI Light"/>
+          <w:lang w:val="es-CO" w:eastAsia="es-CO"/>
+        </w:rPr>
+        <w:t>A</w:t>
+      </w:r>
+    </w:p>
+    <w:p>
+      <w:pPr>
+        <w:pStyle w:val="Heading2"/>
+        <w:rPr>
+          <w:rFonts w:ascii="Segoe UI Light" w:hAnsi="Segoe UI Light" w:cs="Segoe UI Light"/>
+          <w:i/>
+          <w:lang w:val="es-CO" w:eastAsia="es-CO"/>
+        </w:rPr>
+      </w:pPr>
+      <w:bookmarkStart w:id="9" w:name="_Toc510996929"/>
+      <w:r>
+        <w:rPr>
+          <w:rFonts w:ascii="Segoe UI Light" w:hAnsi="Segoe UI Light" w:cs="Segoe UI Light"/>
+          <w:i/>
+          <w:lang w:val="es-CO" w:eastAsia="es-CO"/>
+        </w:rPr>
+        <w:t>Análisis de mercado</w:t>
+      </w:r>
+      <w:bookmarkEnd w:id="9"/>
+    </w:p>
+    <w:p>
+      <w:pPr>
+        <w:rPr>
+          <w:rFonts w:ascii="Segoe UI Light" w:hAnsi="Segoe UI Light" w:cs="Segoe UI Light"/>
+          <w:lang w:val="es-CO" w:eastAsia="es-CO"/>
+        </w:rPr>
+      </w:pPr>
+      <w:r>
+        <w:rPr>
+          <w:rFonts w:ascii="Segoe UI Light" w:hAnsi="Segoe UI Light" w:cs="Segoe UI Light"/>
+          <w:lang w:val="es-CO" w:eastAsia="es-CO"/>
+        </w:rPr>
         <w:t>a</w:t>
       </w:r>
     </w:p>
@@ -2677,16 +3935,37 @@
           <w:lang w:val="es-CO" w:eastAsia="es-CO"/>
         </w:rPr>
       </w:pPr>
-      <w:bookmarkStart w:id="6" w:name="_Toc510557099"/>
+      <w:bookmarkStart w:id="10" w:name="_Toc510996930"/>
       <w:r>
         <w:rPr>
           <w:rFonts w:ascii="Segoe UI Light" w:hAnsi="Segoe UI Light" w:cs="Segoe UI Light"/>
           <w:b/>
           <w:lang w:val="es-CO" w:eastAsia="es-CO"/>
         </w:rPr>
-        <w:t>CAPÍTULO 2: MODELO LEGAL</w:t>
-      </w:r>
-      <w:bookmarkEnd w:id="6"/>
+        <w:lastRenderedPageBreak/>
+        <w:t>CAPÍTULO 4: ANÁLISIS DOFA</w:t>
+      </w:r>
+      <w:bookmarkEnd w:id="10"/>
+    </w:p>
+    <w:p>
+      <w:pPr>
+        <w:pStyle w:val="Heading2"/>
+        <w:rPr>
+          <w:rFonts w:ascii="Segoe UI Light" w:hAnsi="Segoe UI Light" w:cs="Segoe UI Light"/>
+          <w:i/>
+          <w:lang w:val="es-CO" w:eastAsia="es-CO"/>
+        </w:rPr>
+      </w:pPr>
+      <w:bookmarkStart w:id="11" w:name="_Toc510996931"/>
+      <w:r>
+        <w:rPr>
+          <w:rFonts w:ascii="Segoe UI Light" w:hAnsi="Segoe UI Light" w:cs="Segoe UI Light"/>
+          <w:i/>
+          <w:lang w:val="es-CO" w:eastAsia="es-CO"/>
+        </w:rPr>
+        <w:t>Análisis de debilidades</w:t>
+      </w:r>
+      <w:bookmarkEnd w:id="11"/>
     </w:p>
     <w:p>
       <w:pPr>
@@ -2705,6 +3984,111 @@
     </w:p>
     <w:p>
       <w:pPr>
+        <w:pStyle w:val="Heading2"/>
+        <w:rPr>
+          <w:rFonts w:ascii="Segoe UI Light" w:hAnsi="Segoe UI Light" w:cs="Segoe UI Light"/>
+          <w:i/>
+          <w:lang w:val="es-CO" w:eastAsia="es-CO"/>
+        </w:rPr>
+      </w:pPr>
+      <w:bookmarkStart w:id="12" w:name="_Toc510996932"/>
+      <w:r>
+        <w:rPr>
+          <w:rFonts w:ascii="Segoe UI Light" w:hAnsi="Segoe UI Light" w:cs="Segoe UI Light"/>
+          <w:i/>
+          <w:lang w:val="es-CO" w:eastAsia="es-CO"/>
+        </w:rPr>
+        <w:t>Análisis de oportunidades</w:t>
+      </w:r>
+      <w:bookmarkEnd w:id="12"/>
+    </w:p>
+    <w:p>
+      <w:pPr>
+        <w:rPr>
+          <w:rFonts w:ascii="Segoe UI Light" w:hAnsi="Segoe UI Light" w:cs="Segoe UI Light"/>
+          <w:lang w:val="es-CO" w:eastAsia="es-CO"/>
+        </w:rPr>
+      </w:pPr>
+      <w:r>
+        <w:rPr>
+          <w:rFonts w:ascii="Segoe UI Light" w:hAnsi="Segoe UI Light" w:cs="Segoe UI Light"/>
+          <w:lang w:val="es-CO" w:eastAsia="es-CO"/>
+        </w:rPr>
+        <w:t>A</w:t>
+      </w:r>
+    </w:p>
+    <w:p>
+      <w:pPr>
+        <w:pStyle w:val="Heading2"/>
+        <w:rPr>
+          <w:rFonts w:ascii="Segoe UI Light" w:hAnsi="Segoe UI Light" w:cs="Segoe UI Light"/>
+          <w:i/>
+          <w:lang w:val="es-CO" w:eastAsia="es-CO"/>
+        </w:rPr>
+      </w:pPr>
+      <w:bookmarkStart w:id="13" w:name="_Toc510996933"/>
+      <w:r>
+        <w:rPr>
+          <w:rFonts w:ascii="Segoe UI Light" w:hAnsi="Segoe UI Light" w:cs="Segoe UI Light"/>
+          <w:i/>
+          <w:lang w:val="es-CO" w:eastAsia="es-CO"/>
+        </w:rPr>
+        <w:t>Análisis de fortalezas</w:t>
+      </w:r>
+      <w:bookmarkEnd w:id="13"/>
+    </w:p>
+    <w:p>
+      <w:pPr>
+        <w:rPr>
+          <w:rFonts w:ascii="Segoe UI Light" w:hAnsi="Segoe UI Light" w:cs="Segoe UI Light"/>
+          <w:lang w:val="es-CO" w:eastAsia="es-CO"/>
+        </w:rPr>
+      </w:pPr>
+      <w:r>
+        <w:rPr>
+          <w:rFonts w:ascii="Segoe UI Light" w:hAnsi="Segoe UI Light" w:cs="Segoe UI Light"/>
+          <w:lang w:val="es-CO" w:eastAsia="es-CO"/>
+        </w:rPr>
+        <w:t>A</w:t>
+      </w:r>
+    </w:p>
+    <w:p>
+      <w:pPr>
+        <w:pStyle w:val="Heading2"/>
+        <w:rPr>
+          <w:rFonts w:ascii="Segoe UI Light" w:hAnsi="Segoe UI Light" w:cs="Segoe UI Light"/>
+          <w:i/>
+          <w:lang w:val="es-CO" w:eastAsia="es-CO"/>
+        </w:rPr>
+      </w:pPr>
+      <w:bookmarkStart w:id="14" w:name="_Toc510996934"/>
+      <w:r>
+        <w:rPr>
+          <w:rFonts w:ascii="Segoe UI Light" w:hAnsi="Segoe UI Light" w:cs="Segoe UI Light"/>
+          <w:i/>
+          <w:lang w:val="es-CO" w:eastAsia="es-CO"/>
+        </w:rPr>
+        <w:t>Análisis de amenazas</w:t>
+      </w:r>
+      <w:bookmarkEnd w:id="14"/>
+    </w:p>
+    <w:p>
+      <w:pPr>
+        <w:rPr>
+          <w:rFonts w:ascii="Segoe UI Light" w:hAnsi="Segoe UI Light" w:cs="Segoe UI Light"/>
+          <w:lang w:val="es-CO" w:eastAsia="es-CO"/>
+        </w:rPr>
+      </w:pPr>
+      <w:r>
+        <w:rPr>
+          <w:rFonts w:ascii="Segoe UI Light" w:hAnsi="Segoe UI Light" w:cs="Segoe UI Light"/>
+          <w:lang w:val="es-CO" w:eastAsia="es-CO"/>
+        </w:rPr>
+        <w:t>A</w:t>
+      </w:r>
+    </w:p>
+    <w:p>
+      <w:pPr>
         <w:pStyle w:val="Heading1"/>
         <w:rPr>
           <w:rFonts w:ascii="Segoe UI Light" w:hAnsi="Segoe UI Light" w:cs="Segoe UI Light"/>
@@ -2712,16 +4096,32 @@
           <w:lang w:val="es-CO" w:eastAsia="es-CO"/>
         </w:rPr>
       </w:pPr>
-      <w:bookmarkStart w:id="7" w:name="_Toc510557100"/>
+      <w:bookmarkStart w:id="15" w:name="_Toc510996935"/>
       <w:r>
         <w:rPr>
           <w:rFonts w:ascii="Segoe UI Light" w:hAnsi="Segoe UI Light" w:cs="Segoe UI Light"/>
           <w:b/>
           <w:lang w:val="es-CO" w:eastAsia="es-CO"/>
         </w:rPr>
-        <w:t>CAPÍTULO 3: ANÁLISIS FINANCIERO Y DE MERCADO DEL SOAT</w:t>
-      </w:r>
-      <w:bookmarkEnd w:id="7"/>
+        <w:t xml:space="preserve">CAPÍTULO </w:t>
+      </w:r>
+      <w:r>
+        <w:rPr>
+          <w:rFonts w:ascii="Segoe UI Light" w:hAnsi="Segoe UI Light" w:cs="Segoe UI Light"/>
+          <w:b/>
+          <w:lang w:val="es-CO" w:eastAsia="es-CO"/>
+        </w:rPr>
+        <w:t>5</w:t>
+      </w:r>
+      <w:r>
+        <w:rPr>
+          <w:rFonts w:ascii="Segoe UI Light" w:hAnsi="Segoe UI Light" w:cs="Segoe UI Light"/>
+          <w:b/>
+          <w:lang w:val="es-CO" w:eastAsia="es-CO"/>
+        </w:rPr>
+        <w:t>: ANÁLISIS PEST</w:t>
+      </w:r>
+      <w:bookmarkEnd w:id="15"/>
     </w:p>
     <w:p>
       <w:pPr>
@@ -2732,16 +4132,16 @@
           <w:lang w:val="es-CO" w:eastAsia="es-CO"/>
         </w:rPr>
       </w:pPr>
-      <w:bookmarkStart w:id="8" w:name="_Toc510557101"/>
+      <w:bookmarkStart w:id="16" w:name="_Toc510996936"/>
       <w:r>
         <w:rPr>
           <w:rFonts w:ascii="Segoe UI Light" w:hAnsi="Segoe UI Light" w:cs="Segoe UI Light"/>
           <w:i/>
           <w:lang w:val="es-CO" w:eastAsia="es-CO"/>
         </w:rPr>
-        <w:t>Análisis financiero</w:t>
-      </w:r>
-      <w:bookmarkEnd w:id="8"/>
+        <w:t>Análisis político</w:t>
+      </w:r>
+      <w:bookmarkEnd w:id="16"/>
     </w:p>
     <w:p>
       <w:pPr>
@@ -2767,30 +4167,100 @@
           <w:lang w:val="es-CO" w:eastAsia="es-CO"/>
         </w:rPr>
       </w:pPr>
-      <w:bookmarkStart w:id="9" w:name="_Toc510557102"/>
+      <w:bookmarkStart w:id="17" w:name="_Toc510996937"/>
       <w:r>
         <w:rPr>
           <w:rFonts w:ascii="Segoe UI Light" w:hAnsi="Segoe UI Light" w:cs="Segoe UI Light"/>
           <w:i/>
           <w:lang w:val="es-CO" w:eastAsia="es-CO"/>
         </w:rPr>
-        <w:t>Análisis de mercado</w:t>
-      </w:r>
-      <w:bookmarkEnd w:id="9"/>
-    </w:p>
-    <w:p>
-      <w:pPr>
-        <w:rPr>
-          <w:rFonts w:ascii="Segoe UI Light" w:hAnsi="Segoe UI Light" w:cs="Segoe UI Light"/>
-          <w:lang w:val="es-CO" w:eastAsia="es-CO"/>
-        </w:rPr>
-      </w:pPr>
-      <w:r>
-        <w:rPr>
-          <w:rFonts w:ascii="Segoe UI Light" w:hAnsi="Segoe UI Light" w:cs="Segoe UI Light"/>
-          <w:lang w:val="es-CO" w:eastAsia="es-CO"/>
-        </w:rPr>
-        <w:t>a</w:t>
+        <w:t>Análisis económico</w:t>
+      </w:r>
+      <w:bookmarkEnd w:id="17"/>
+    </w:p>
+    <w:p>
+      <w:pPr>
+        <w:rPr>
+          <w:rFonts w:ascii="Segoe UI Light" w:hAnsi="Segoe UI Light" w:cs="Segoe UI Light"/>
+          <w:lang w:val="es-CO" w:eastAsia="es-CO"/>
+        </w:rPr>
+      </w:pPr>
+      <w:r>
+        <w:rPr>
+          <w:rFonts w:ascii="Segoe UI Light" w:hAnsi="Segoe UI Light" w:cs="Segoe UI Light"/>
+          <w:lang w:val="es-CO" w:eastAsia="es-CO"/>
+        </w:rPr>
+        <w:t>A</w:t>
+      </w:r>
+    </w:p>
+    <w:p>
+      <w:pPr>
+        <w:pStyle w:val="Heading2"/>
+        <w:rPr>
+          <w:rFonts w:ascii="Segoe UI Light" w:hAnsi="Segoe UI Light" w:cs="Segoe UI Light"/>
+          <w:i/>
+          <w:lang w:val="es-CO" w:eastAsia="es-CO"/>
+        </w:rPr>
+      </w:pPr>
+      <w:bookmarkStart w:id="18" w:name="_Toc510996938"/>
+      <w:r>
+        <w:rPr>
+          <w:rFonts w:ascii="Segoe UI Light" w:hAnsi="Segoe UI Light" w:cs="Segoe UI Light"/>
+          <w:i/>
+          <w:lang w:val="es-CO" w:eastAsia="es-CO"/>
+        </w:rPr>
+        <w:t>Análisis social</w:t>
+      </w:r>
+      <w:bookmarkEnd w:id="18"/>
+    </w:p>
+    <w:p>
+      <w:pPr>
+        <w:rPr>
+          <w:rFonts w:ascii="Segoe UI Light" w:hAnsi="Segoe UI Light" w:cs="Segoe UI Light"/>
+          <w:lang w:val="es-CO" w:eastAsia="es-CO"/>
+        </w:rPr>
+      </w:pPr>
+      <w:r>
+        <w:rPr>
+          <w:rFonts w:ascii="Segoe UI Light" w:hAnsi="Segoe UI Light" w:cs="Segoe UI Light"/>
+          <w:lang w:val="es-CO" w:eastAsia="es-CO"/>
+        </w:rPr>
+        <w:t>A</w:t>
+      </w:r>
+    </w:p>
+    <w:p>
+      <w:pPr>
+        <w:pStyle w:val="Heading2"/>
+        <w:rPr>
+          <w:rFonts w:ascii="Segoe UI Light" w:hAnsi="Segoe UI Light" w:cs="Segoe UI Light"/>
+          <w:i/>
+          <w:lang w:val="es-CO" w:eastAsia="es-CO"/>
+        </w:rPr>
+      </w:pPr>
+      <w:bookmarkStart w:id="19" w:name="_Toc510996939"/>
+      <w:r>
+        <w:rPr>
+          <w:rFonts w:ascii="Segoe UI Light" w:hAnsi="Segoe UI Light" w:cs="Segoe UI Light"/>
+          <w:i/>
+          <w:lang w:val="es-CO" w:eastAsia="es-CO"/>
+        </w:rPr>
+        <w:t>Análisis tecnológico</w:t>
+      </w:r>
+      <w:bookmarkEnd w:id="19"/>
+    </w:p>
+    <w:p>
+      <w:pPr>
+        <w:rPr>
+          <w:rFonts w:ascii="Segoe UI Light" w:hAnsi="Segoe UI Light" w:cs="Segoe UI Light"/>
+          <w:lang w:val="es-CO" w:eastAsia="es-CO"/>
+        </w:rPr>
+      </w:pPr>
+      <w:r>
+        <w:rPr>
+          <w:rFonts w:ascii="Segoe UI Light" w:hAnsi="Segoe UI Light" w:cs="Segoe UI Light"/>
+          <w:lang w:val="es-CO" w:eastAsia="es-CO"/>
+        </w:rPr>
+        <w:t>A</w:t>
       </w:r>
     </w:p>
     <w:p>
@@ -2802,16 +4272,32 @@
           <w:lang w:val="es-CO" w:eastAsia="es-CO"/>
         </w:rPr>
       </w:pPr>
-      <w:bookmarkStart w:id="10" w:name="_Toc510557103"/>
+      <w:bookmarkStart w:id="20" w:name="_Toc510996940"/>
       <w:r>
         <w:rPr>
           <w:rFonts w:ascii="Segoe UI Light" w:hAnsi="Segoe UI Light" w:cs="Segoe UI Light"/>
           <w:b/>
           <w:lang w:val="es-CO" w:eastAsia="es-CO"/>
         </w:rPr>
-        <w:t>CAPÍTULO 4: ANÁLISIS DOFA</w:t>
-      </w:r>
-      <w:bookmarkEnd w:id="10"/>
+        <w:t xml:space="preserve">CAPÍTULO </w:t>
+      </w:r>
+      <w:r>
+        <w:rPr>
+          <w:rFonts w:ascii="Segoe UI Light" w:hAnsi="Segoe UI Light" w:cs="Segoe UI Light"/>
+          <w:b/>
+          <w:lang w:val="es-CO" w:eastAsia="es-CO"/>
+        </w:rPr>
+        <w:t>6</w:t>
+      </w:r>
+      <w:r>
+        <w:rPr>
+          <w:rFonts w:ascii="Segoe UI Light" w:hAnsi="Segoe UI Light" w:cs="Segoe UI Light"/>
+          <w:b/>
+          <w:lang w:val="es-CO" w:eastAsia="es-CO"/>
+        </w:rPr>
+        <w:t>: ANÁLISIS DE FUERZAS DE PORTER</w:t>
+      </w:r>
+      <w:bookmarkEnd w:id="20"/>
     </w:p>
     <w:p>
       <w:pPr>
@@ -2822,16 +4308,16 @@
           <w:lang w:val="es-CO" w:eastAsia="es-CO"/>
         </w:rPr>
       </w:pPr>
-      <w:bookmarkStart w:id="11" w:name="_Toc510557104"/>
+      <w:bookmarkStart w:id="21" w:name="_Toc510996941"/>
       <w:r>
         <w:rPr>
           <w:rFonts w:ascii="Segoe UI Light" w:hAnsi="Segoe UI Light" w:cs="Segoe UI Light"/>
           <w:i/>
           <w:lang w:val="es-CO" w:eastAsia="es-CO"/>
         </w:rPr>
-        <w:t>Análisis de debilidades</w:t>
-      </w:r>
-      <w:bookmarkEnd w:id="11"/>
+        <w:t>Clientes</w:t>
+      </w:r>
+      <w:bookmarkEnd w:id="21"/>
     </w:p>
     <w:p>
       <w:pPr>
@@ -2857,24 +4343,51 @@
           <w:lang w:val="es-CO" w:eastAsia="es-CO"/>
         </w:rPr>
       </w:pPr>
-      <w:bookmarkStart w:id="12" w:name="_Toc510557105"/>
+      <w:bookmarkStart w:id="22" w:name="_Toc510996942"/>
       <w:r>
         <w:rPr>
           <w:rFonts w:ascii="Segoe UI Light" w:hAnsi="Segoe UI Light" w:cs="Segoe UI Light"/>
           <w:i/>
           <w:lang w:val="es-CO" w:eastAsia="es-CO"/>
         </w:rPr>
-        <w:t xml:space="preserve">Análisis de </w:t>
-      </w:r>
-      <w:r>
+        <w:t>Proveedores</w:t>
+      </w:r>
+      <w:bookmarkEnd w:id="22"/>
+    </w:p>
+    <w:p>
+      <w:pPr>
+        <w:rPr>
+          <w:rFonts w:ascii="Segoe UI Light" w:hAnsi="Segoe UI Light" w:cs="Segoe UI Light"/>
+          <w:lang w:val="es-CO" w:eastAsia="es-CO"/>
+        </w:rPr>
+      </w:pPr>
+      <w:r>
+        <w:rPr>
+          <w:rFonts w:ascii="Segoe UI Light" w:hAnsi="Segoe UI Light" w:cs="Segoe UI Light"/>
+          <w:lang w:val="es-CO" w:eastAsia="es-CO"/>
+        </w:rPr>
+        <w:t>A</w:t>
+      </w:r>
+    </w:p>
+    <w:p>
+      <w:pPr>
+        <w:pStyle w:val="Heading2"/>
         <w:rPr>
           <w:rFonts w:ascii="Segoe UI Light" w:hAnsi="Segoe UI Light" w:cs="Segoe UI Light"/>
           <w:i/>
           <w:lang w:val="es-CO" w:eastAsia="es-CO"/>
         </w:rPr>
-        <w:t>oportunidades</w:t>
-      </w:r>
-      <w:bookmarkEnd w:id="12"/>
+      </w:pPr>
+      <w:bookmarkStart w:id="23" w:name="_Toc510996943"/>
+      <w:r>
+        <w:rPr>
+          <w:rFonts w:ascii="Segoe UI Light" w:hAnsi="Segoe UI Light" w:cs="Segoe UI Light"/>
+          <w:i/>
+          <w:lang w:val="es-CO" w:eastAsia="es-CO"/>
+        </w:rPr>
+        <w:t>Productos sustitutos</w:t>
+      </w:r>
+      <w:bookmarkEnd w:id="23"/>
     </w:p>
     <w:p>
       <w:pPr>
@@ -2900,24 +4413,24 @@
           <w:lang w:val="es-CO" w:eastAsia="es-CO"/>
         </w:rPr>
       </w:pPr>
-      <w:bookmarkStart w:id="13" w:name="_Toc510557106"/>
+      <w:bookmarkStart w:id="24" w:name="_Toc510996944"/>
       <w:r>
         <w:rPr>
           <w:rFonts w:ascii="Segoe UI Light" w:hAnsi="Segoe UI Light" w:cs="Segoe UI Light"/>
           <w:i/>
           <w:lang w:val="es-CO" w:eastAsia="es-CO"/>
         </w:rPr>
-        <w:t xml:space="preserve">Análisis de </w:t>
-      </w:r>
+        <w:t>Nuevos competidores</w:t>
+      </w:r>
+      <w:bookmarkEnd w:id="24"/>
       <w:r>
         <w:rPr>
           <w:rFonts w:ascii="Segoe UI Light" w:hAnsi="Segoe UI Light" w:cs="Segoe UI Light"/>
           <w:i/>
           <w:lang w:val="es-CO" w:eastAsia="es-CO"/>
         </w:rPr>
-        <w:t>fortalezas</w:t>
-      </w:r>
-      <w:bookmarkEnd w:id="13"/>
+        <w:t xml:space="preserve"> </w:t>
+      </w:r>
     </w:p>
     <w:p>
       <w:pPr>
@@ -2943,542 +4456,115 @@
           <w:lang w:val="es-CO" w:eastAsia="es-CO"/>
         </w:rPr>
       </w:pPr>
-      <w:bookmarkStart w:id="14" w:name="_Toc510557107"/>
+      <w:bookmarkStart w:id="25" w:name="_Toc510996945"/>
       <w:r>
         <w:rPr>
           <w:rFonts w:ascii="Segoe UI Light" w:hAnsi="Segoe UI Light" w:cs="Segoe UI Light"/>
           <w:i/>
           <w:lang w:val="es-CO" w:eastAsia="es-CO"/>
         </w:rPr>
+        <w:t>Rivalidad entre competidores</w:t>
+      </w:r>
+      <w:bookmarkEnd w:id="25"/>
+    </w:p>
+    <w:p>
+      <w:pPr>
+        <w:rPr>
+          <w:rFonts w:ascii="Segoe UI Light" w:hAnsi="Segoe UI Light" w:cs="Segoe UI Light"/>
+          <w:lang w:val="es-CO" w:eastAsia="es-CO"/>
+        </w:rPr>
+      </w:pPr>
+      <w:r>
+        <w:rPr>
+          <w:rFonts w:ascii="Segoe UI Light" w:hAnsi="Segoe UI Light" w:cs="Segoe UI Light"/>
+          <w:lang w:val="es-CO" w:eastAsia="es-CO"/>
+        </w:rPr>
+        <w:t>A</w:t>
+      </w:r>
+    </w:p>
+    <w:p>
+      <w:pPr>
+        <w:rPr>
+          <w:rFonts w:ascii="Segoe UI Light" w:hAnsi="Segoe UI Light" w:cs="Segoe UI Light"/>
+          <w:lang w:val="es-CO" w:eastAsia="es-CO"/>
+        </w:rPr>
+      </w:pPr>
+    </w:p>
+    <w:p>
+      <w:pPr>
+        <w:pStyle w:val="Heading1"/>
+        <w:rPr>
+          <w:rFonts w:ascii="Segoe UI Light" w:hAnsi="Segoe UI Light" w:cs="Segoe UI Light"/>
+          <w:b/>
+          <w:lang w:val="es-CO" w:eastAsia="es-CO"/>
+        </w:rPr>
+      </w:pPr>
+      <w:bookmarkStart w:id="26" w:name="_Toc510996946"/>
+      <w:r>
+        <w:rPr>
+          <w:rFonts w:ascii="Segoe UI Light" w:hAnsi="Segoe UI Light" w:cs="Segoe UI Light"/>
+          <w:b/>
+          <w:lang w:val="es-CO" w:eastAsia="es-CO"/>
+        </w:rPr>
         <w:lastRenderedPageBreak/>
-        <w:t xml:space="preserve">Análisis de </w:t>
-      </w:r>
-      <w:r>
-        <w:rPr>
-          <w:rFonts w:ascii="Segoe UI Light" w:hAnsi="Segoe UI Light" w:cs="Segoe UI Light"/>
-          <w:i/>
-          <w:lang w:val="es-CO" w:eastAsia="es-CO"/>
-        </w:rPr>
-        <w:t>amenazas</w:t>
-      </w:r>
-      <w:bookmarkEnd w:id="14"/>
-    </w:p>
-    <w:p>
-      <w:pPr>
-        <w:rPr>
-          <w:rFonts w:ascii="Segoe UI Light" w:hAnsi="Segoe UI Light" w:cs="Segoe UI Light"/>
-          <w:lang w:val="es-CO" w:eastAsia="es-CO"/>
-        </w:rPr>
-      </w:pPr>
-      <w:r>
-        <w:rPr>
-          <w:rFonts w:ascii="Segoe UI Light" w:hAnsi="Segoe UI Light" w:cs="Segoe UI Light"/>
-          <w:lang w:val="es-CO" w:eastAsia="es-CO"/>
-        </w:rPr>
-        <w:t>A</w:t>
-      </w:r>
+        <w:t xml:space="preserve">CAPÍTULO </w:t>
+      </w:r>
+      <w:r>
+        <w:rPr>
+          <w:rFonts w:ascii="Segoe UI Light" w:hAnsi="Segoe UI Light" w:cs="Segoe UI Light"/>
+          <w:b/>
+          <w:lang w:val="es-CO" w:eastAsia="es-CO"/>
+        </w:rPr>
+        <w:t>7</w:t>
+      </w:r>
+      <w:r>
+        <w:rPr>
+          <w:rFonts w:ascii="Segoe UI Light" w:hAnsi="Segoe UI Light" w:cs="Segoe UI Light"/>
+          <w:b/>
+          <w:lang w:val="es-CO" w:eastAsia="es-CO"/>
+        </w:rPr>
+        <w:t>:</w:t>
+      </w:r>
+      <w:r>
+        <w:rPr>
+          <w:rFonts w:ascii="Segoe UI Light" w:hAnsi="Segoe UI Light" w:cs="Segoe UI Light"/>
+          <w:b/>
+          <w:lang w:val="es-CO" w:eastAsia="es-CO"/>
+        </w:rPr>
+        <w:t xml:space="preserve"> ANÁLISIS DE CICLO DE VIDA DEL PRODUCTO</w:t>
+      </w:r>
+      <w:bookmarkEnd w:id="26"/>
+      <w:r>
+        <w:rPr>
+          <w:rFonts w:ascii="Segoe UI Light" w:hAnsi="Segoe UI Light" w:cs="Segoe UI Light"/>
+          <w:b/>
+          <w:lang w:val="es-CO" w:eastAsia="es-CO"/>
+        </w:rPr>
+        <w:t xml:space="preserve"> </w:t>
+      </w:r>
+    </w:p>
+    <w:p>
+      <w:pPr>
+        <w:rPr>
+          <w:lang w:val="es-CO" w:eastAsia="es-CO"/>
+        </w:rPr>
+      </w:pPr>
+    </w:p>
+    <w:p>
+      <w:pPr>
+        <w:rPr>
+          <w:lang w:val="es-CO" w:eastAsia="es-CO"/>
+        </w:rPr>
+      </w:pPr>
     </w:p>
     <w:p>
       <w:pPr>
         <w:pStyle w:val="Heading1"/>
         <w:rPr>
-          <w:rFonts w:ascii="Segoe UI Light" w:hAnsi="Segoe UI Light" w:cs="Segoe UI Light"/>
-          <w:b/>
-          <w:lang w:val="es-CO" w:eastAsia="es-CO"/>
-        </w:rPr>
-      </w:pPr>
-      <w:bookmarkStart w:id="15" w:name="_Toc510557108"/>
-      <w:r>
-        <w:rPr>
-          <w:rFonts w:ascii="Segoe UI Light" w:hAnsi="Segoe UI Light" w:cs="Segoe UI Light"/>
-          <w:b/>
-          <w:lang w:val="es-CO" w:eastAsia="es-CO"/>
-        </w:rPr>
-        <w:t xml:space="preserve">CAPÍTULO </w:t>
-      </w:r>
-      <w:r>
-        <w:rPr>
-          <w:rFonts w:ascii="Segoe UI Light" w:hAnsi="Segoe UI Light" w:cs="Segoe UI Light"/>
-          <w:b/>
-          <w:lang w:val="es-CO" w:eastAsia="es-CO"/>
-        </w:rPr>
-        <w:t>5</w:t>
-      </w:r>
-      <w:r>
-        <w:rPr>
-          <w:rFonts w:ascii="Segoe UI Light" w:hAnsi="Segoe UI Light" w:cs="Segoe UI Light"/>
-          <w:b/>
-          <w:lang w:val="es-CO" w:eastAsia="es-CO"/>
-        </w:rPr>
-        <w:t>: ANÁLISIS PEST</w:t>
-      </w:r>
-      <w:bookmarkEnd w:id="15"/>
-    </w:p>
-    <w:p>
-      <w:pPr>
-        <w:pStyle w:val="Heading2"/>
-        <w:rPr>
-          <w:rFonts w:ascii="Segoe UI Light" w:hAnsi="Segoe UI Light" w:cs="Segoe UI Light"/>
-          <w:i/>
-          <w:lang w:val="es-CO" w:eastAsia="es-CO"/>
-        </w:rPr>
-      </w:pPr>
-      <w:bookmarkStart w:id="16" w:name="_Toc510557109"/>
-      <w:r>
-        <w:rPr>
-          <w:rFonts w:ascii="Segoe UI Light" w:hAnsi="Segoe UI Light" w:cs="Segoe UI Light"/>
-          <w:i/>
-          <w:lang w:val="es-CO" w:eastAsia="es-CO"/>
-        </w:rPr>
-        <w:t>Análisis político</w:t>
-      </w:r>
-      <w:bookmarkEnd w:id="16"/>
-    </w:p>
-    <w:p>
-      <w:pPr>
-        <w:rPr>
-          <w:rFonts w:ascii="Segoe UI Light" w:hAnsi="Segoe UI Light" w:cs="Segoe UI Light"/>
-          <w:lang w:val="es-CO" w:eastAsia="es-CO"/>
-        </w:rPr>
-      </w:pPr>
-      <w:r>
-        <w:rPr>
-          <w:rFonts w:ascii="Segoe UI Light" w:hAnsi="Segoe UI Light" w:cs="Segoe UI Light"/>
-          <w:lang w:val="es-CO" w:eastAsia="es-CO"/>
-        </w:rPr>
-        <w:t>A</w:t>
-      </w:r>
-    </w:p>
-    <w:p>
-      <w:pPr>
-        <w:pStyle w:val="Heading2"/>
-        <w:rPr>
-          <w:rFonts w:ascii="Segoe UI Light" w:hAnsi="Segoe UI Light" w:cs="Segoe UI Light"/>
-          <w:i/>
-          <w:lang w:val="es-CO" w:eastAsia="es-CO"/>
-        </w:rPr>
-      </w:pPr>
-      <w:bookmarkStart w:id="17" w:name="_Toc510557110"/>
-      <w:r>
-        <w:rPr>
-          <w:rFonts w:ascii="Segoe UI Light" w:hAnsi="Segoe UI Light" w:cs="Segoe UI Light"/>
-          <w:i/>
-          <w:lang w:val="es-CO" w:eastAsia="es-CO"/>
-        </w:rPr>
-        <w:t xml:space="preserve">Análisis </w:t>
-      </w:r>
-      <w:r>
-        <w:rPr>
-          <w:rFonts w:ascii="Segoe UI Light" w:hAnsi="Segoe UI Light" w:cs="Segoe UI Light"/>
-          <w:i/>
-          <w:lang w:val="es-CO" w:eastAsia="es-CO"/>
-        </w:rPr>
-        <w:t>económico</w:t>
-      </w:r>
-      <w:bookmarkEnd w:id="17"/>
-    </w:p>
-    <w:p>
-      <w:pPr>
-        <w:rPr>
-          <w:rFonts w:ascii="Segoe UI Light" w:hAnsi="Segoe UI Light" w:cs="Segoe UI Light"/>
-          <w:lang w:val="es-CO" w:eastAsia="es-CO"/>
-        </w:rPr>
-      </w:pPr>
-      <w:r>
-        <w:rPr>
-          <w:rFonts w:ascii="Segoe UI Light" w:hAnsi="Segoe UI Light" w:cs="Segoe UI Light"/>
-          <w:lang w:val="es-CO" w:eastAsia="es-CO"/>
-        </w:rPr>
-        <w:t>A</w:t>
-      </w:r>
-    </w:p>
-    <w:p>
-      <w:pPr>
-        <w:pStyle w:val="Heading2"/>
-        <w:rPr>
-          <w:rFonts w:ascii="Segoe UI Light" w:hAnsi="Segoe UI Light" w:cs="Segoe UI Light"/>
-          <w:i/>
-          <w:lang w:val="es-CO" w:eastAsia="es-CO"/>
-        </w:rPr>
-      </w:pPr>
-      <w:bookmarkStart w:id="18" w:name="_Toc510557111"/>
-      <w:r>
-        <w:rPr>
-          <w:rFonts w:ascii="Segoe UI Light" w:hAnsi="Segoe UI Light" w:cs="Segoe UI Light"/>
-          <w:i/>
-          <w:lang w:val="es-CO" w:eastAsia="es-CO"/>
-        </w:rPr>
-        <w:t xml:space="preserve">Análisis </w:t>
-      </w:r>
-      <w:r>
-        <w:rPr>
-          <w:rFonts w:ascii="Segoe UI Light" w:hAnsi="Segoe UI Light" w:cs="Segoe UI Light"/>
-          <w:i/>
-          <w:lang w:val="es-CO" w:eastAsia="es-CO"/>
-        </w:rPr>
-        <w:t>social</w:t>
-      </w:r>
-      <w:bookmarkEnd w:id="18"/>
-    </w:p>
-    <w:p>
-      <w:pPr>
-        <w:rPr>
-          <w:rFonts w:ascii="Segoe UI Light" w:hAnsi="Segoe UI Light" w:cs="Segoe UI Light"/>
-          <w:lang w:val="es-CO" w:eastAsia="es-CO"/>
-        </w:rPr>
-      </w:pPr>
-      <w:r>
-        <w:rPr>
-          <w:rFonts w:ascii="Segoe UI Light" w:hAnsi="Segoe UI Light" w:cs="Segoe UI Light"/>
-          <w:lang w:val="es-CO" w:eastAsia="es-CO"/>
-        </w:rPr>
-        <w:t>A</w:t>
-      </w:r>
-    </w:p>
-    <w:p>
-      <w:pPr>
-        <w:pStyle w:val="Heading2"/>
-        <w:rPr>
-          <w:rFonts w:ascii="Segoe UI Light" w:hAnsi="Segoe UI Light" w:cs="Segoe UI Light"/>
-          <w:i/>
-          <w:lang w:val="es-CO" w:eastAsia="es-CO"/>
-        </w:rPr>
-      </w:pPr>
-      <w:bookmarkStart w:id="19" w:name="_Toc510557112"/>
-      <w:r>
-        <w:rPr>
-          <w:rFonts w:ascii="Segoe UI Light" w:hAnsi="Segoe UI Light" w:cs="Segoe UI Light"/>
-          <w:i/>
-          <w:lang w:val="es-CO" w:eastAsia="es-CO"/>
-        </w:rPr>
-        <w:t xml:space="preserve">Análisis </w:t>
-      </w:r>
-      <w:r>
-        <w:rPr>
-          <w:rFonts w:ascii="Segoe UI Light" w:hAnsi="Segoe UI Light" w:cs="Segoe UI Light"/>
-          <w:i/>
-          <w:lang w:val="es-CO" w:eastAsia="es-CO"/>
-        </w:rPr>
-        <w:t>tecnológico</w:t>
-      </w:r>
-      <w:bookmarkEnd w:id="19"/>
-    </w:p>
-    <w:p>
-      <w:pPr>
-        <w:rPr>
-          <w:rFonts w:ascii="Segoe UI Light" w:hAnsi="Segoe UI Light" w:cs="Segoe UI Light"/>
-          <w:lang w:val="es-CO" w:eastAsia="es-CO"/>
-        </w:rPr>
-      </w:pPr>
-      <w:r>
-        <w:rPr>
-          <w:rFonts w:ascii="Segoe UI Light" w:hAnsi="Segoe UI Light" w:cs="Segoe UI Light"/>
-          <w:lang w:val="es-CO" w:eastAsia="es-CO"/>
-        </w:rPr>
-        <w:t>A</w:t>
-      </w:r>
-    </w:p>
-    <w:p>
-      <w:pPr>
-        <w:pStyle w:val="Heading1"/>
-        <w:rPr>
-          <w:rFonts w:ascii="Segoe UI Light" w:hAnsi="Segoe UI Light" w:cs="Segoe UI Light"/>
-          <w:b/>
-          <w:lang w:val="es-CO" w:eastAsia="es-CO"/>
-        </w:rPr>
-      </w:pPr>
-      <w:bookmarkStart w:id="20" w:name="_Toc510557113"/>
-      <w:r>
-        <w:rPr>
-          <w:rFonts w:ascii="Segoe UI Light" w:hAnsi="Segoe UI Light" w:cs="Segoe UI Light"/>
-          <w:b/>
-          <w:lang w:val="es-CO" w:eastAsia="es-CO"/>
-        </w:rPr>
-        <w:t xml:space="preserve">CAPÍTULO </w:t>
-      </w:r>
-      <w:r>
-        <w:rPr>
-          <w:rFonts w:ascii="Segoe UI Light" w:hAnsi="Segoe UI Light" w:cs="Segoe UI Light"/>
-          <w:b/>
-          <w:lang w:val="es-CO" w:eastAsia="es-CO"/>
-        </w:rPr>
-        <w:t>6</w:t>
-      </w:r>
-      <w:r>
-        <w:rPr>
-          <w:rFonts w:ascii="Segoe UI Light" w:hAnsi="Segoe UI Light" w:cs="Segoe UI Light"/>
-          <w:b/>
-          <w:lang w:val="es-CO" w:eastAsia="es-CO"/>
-        </w:rPr>
-        <w:t>: ANÁLISIS DE FUERZAS DE PORTER</w:t>
-      </w:r>
-      <w:bookmarkEnd w:id="20"/>
-    </w:p>
-    <w:p>
-      <w:pPr>
-        <w:pStyle w:val="Heading2"/>
-        <w:rPr>
-          <w:rFonts w:ascii="Segoe UI Light" w:hAnsi="Segoe UI Light" w:cs="Segoe UI Light"/>
-          <w:i/>
-          <w:lang w:val="es-CO" w:eastAsia="es-CO"/>
-        </w:rPr>
-      </w:pPr>
-      <w:bookmarkStart w:id="21" w:name="_Toc510557114"/>
-      <w:r>
-        <w:rPr>
-          <w:rFonts w:ascii="Segoe UI Light" w:hAnsi="Segoe UI Light" w:cs="Segoe UI Light"/>
-          <w:i/>
-          <w:lang w:val="es-CO" w:eastAsia="es-CO"/>
-        </w:rPr>
-        <w:t>Clientes</w:t>
-      </w:r>
-      <w:bookmarkEnd w:id="21"/>
-    </w:p>
-    <w:p>
-      <w:pPr>
-        <w:rPr>
-          <w:rFonts w:ascii="Segoe UI Light" w:hAnsi="Segoe UI Light" w:cs="Segoe UI Light"/>
-          <w:lang w:val="es-CO" w:eastAsia="es-CO"/>
-        </w:rPr>
-      </w:pPr>
-      <w:r>
-        <w:rPr>
-          <w:rFonts w:ascii="Segoe UI Light" w:hAnsi="Segoe UI Light" w:cs="Segoe UI Light"/>
-          <w:lang w:val="es-CO" w:eastAsia="es-CO"/>
-        </w:rPr>
-        <w:t>A</w:t>
-      </w:r>
-    </w:p>
-    <w:p>
-      <w:pPr>
-        <w:pStyle w:val="Heading2"/>
-        <w:rPr>
-          <w:rFonts w:ascii="Segoe UI Light" w:hAnsi="Segoe UI Light" w:cs="Segoe UI Light"/>
-          <w:i/>
-          <w:lang w:val="es-CO" w:eastAsia="es-CO"/>
-        </w:rPr>
-      </w:pPr>
-      <w:bookmarkStart w:id="22" w:name="_Toc510557115"/>
-      <w:r>
-        <w:rPr>
-          <w:rFonts w:ascii="Segoe UI Light" w:hAnsi="Segoe UI Light" w:cs="Segoe UI Light"/>
-          <w:i/>
-          <w:lang w:val="es-CO" w:eastAsia="es-CO"/>
-        </w:rPr>
-        <w:t>Proveedores</w:t>
-      </w:r>
-      <w:bookmarkEnd w:id="22"/>
-    </w:p>
-    <w:p>
-      <w:pPr>
-        <w:rPr>
-          <w:rFonts w:ascii="Segoe UI Light" w:hAnsi="Segoe UI Light" w:cs="Segoe UI Light"/>
-          <w:lang w:val="es-CO" w:eastAsia="es-CO"/>
-        </w:rPr>
-      </w:pPr>
-      <w:r>
-        <w:rPr>
-          <w:rFonts w:ascii="Segoe UI Light" w:hAnsi="Segoe UI Light" w:cs="Segoe UI Light"/>
-          <w:lang w:val="es-CO" w:eastAsia="es-CO"/>
-        </w:rPr>
-        <w:t>A</w:t>
-      </w:r>
-    </w:p>
-    <w:p>
-      <w:pPr>
-        <w:pStyle w:val="Heading2"/>
-        <w:rPr>
-          <w:rFonts w:ascii="Segoe UI Light" w:hAnsi="Segoe UI Light" w:cs="Segoe UI Light"/>
-          <w:i/>
-          <w:lang w:val="es-CO" w:eastAsia="es-CO"/>
-        </w:rPr>
-      </w:pPr>
-      <w:bookmarkStart w:id="23" w:name="_Toc510557116"/>
-      <w:r>
-        <w:rPr>
-          <w:rFonts w:ascii="Segoe UI Light" w:hAnsi="Segoe UI Light" w:cs="Segoe UI Light"/>
-          <w:i/>
-          <w:lang w:val="es-CO" w:eastAsia="es-CO"/>
-        </w:rPr>
-        <w:t>Productos sustitutos</w:t>
-      </w:r>
-      <w:bookmarkEnd w:id="23"/>
-    </w:p>
-    <w:p>
-      <w:pPr>
-        <w:rPr>
-          <w:rFonts w:ascii="Segoe UI Light" w:hAnsi="Segoe UI Light" w:cs="Segoe UI Light"/>
-          <w:lang w:val="es-CO" w:eastAsia="es-CO"/>
-        </w:rPr>
-      </w:pPr>
-      <w:r>
-        <w:rPr>
-          <w:rFonts w:ascii="Segoe UI Light" w:hAnsi="Segoe UI Light" w:cs="Segoe UI Light"/>
-          <w:lang w:val="es-CO" w:eastAsia="es-CO"/>
-        </w:rPr>
-        <w:t>A</w:t>
-      </w:r>
-    </w:p>
-    <w:p>
-      <w:pPr>
-        <w:pStyle w:val="Heading2"/>
-        <w:rPr>
-          <w:rFonts w:ascii="Segoe UI Light" w:hAnsi="Segoe UI Light" w:cs="Segoe UI Light"/>
-          <w:i/>
-          <w:lang w:val="es-CO" w:eastAsia="es-CO"/>
-        </w:rPr>
-      </w:pPr>
-      <w:bookmarkStart w:id="24" w:name="_Toc510557117"/>
-      <w:r>
-        <w:rPr>
-          <w:rFonts w:ascii="Segoe UI Light" w:hAnsi="Segoe UI Light" w:cs="Segoe UI Light"/>
-          <w:i/>
-          <w:lang w:val="es-CO" w:eastAsia="es-CO"/>
-        </w:rPr>
-        <w:t>Nuevos competidores</w:t>
-      </w:r>
-      <w:bookmarkEnd w:id="24"/>
-      <w:r>
-        <w:rPr>
-          <w:rFonts w:ascii="Segoe UI Light" w:hAnsi="Segoe UI Light" w:cs="Segoe UI Light"/>
-          <w:i/>
-          <w:lang w:val="es-CO" w:eastAsia="es-CO"/>
-        </w:rPr>
-        <w:t xml:space="preserve"> </w:t>
-      </w:r>
-    </w:p>
-    <w:p>
-      <w:pPr>
-        <w:rPr>
-          <w:rFonts w:ascii="Segoe UI Light" w:hAnsi="Segoe UI Light" w:cs="Segoe UI Light"/>
-          <w:lang w:val="es-CO" w:eastAsia="es-CO"/>
-        </w:rPr>
-      </w:pPr>
-      <w:r>
-        <w:rPr>
-          <w:rFonts w:ascii="Segoe UI Light" w:hAnsi="Segoe UI Light" w:cs="Segoe UI Light"/>
-          <w:lang w:val="es-CO" w:eastAsia="es-CO"/>
-        </w:rPr>
-        <w:t>A</w:t>
-      </w:r>
-    </w:p>
-    <w:p>
-      <w:pPr>
-        <w:pStyle w:val="Heading2"/>
-        <w:rPr>
-          <w:rFonts w:ascii="Segoe UI Light" w:hAnsi="Segoe UI Light" w:cs="Segoe UI Light"/>
-          <w:i/>
-          <w:lang w:val="es-CO" w:eastAsia="es-CO"/>
-        </w:rPr>
-      </w:pPr>
-      <w:bookmarkStart w:id="25" w:name="_Toc510557118"/>
-      <w:r>
-        <w:rPr>
-          <w:rFonts w:ascii="Segoe UI Light" w:hAnsi="Segoe UI Light" w:cs="Segoe UI Light"/>
-          <w:i/>
-          <w:lang w:val="es-CO" w:eastAsia="es-CO"/>
-        </w:rPr>
-        <w:t>Rivalidad entre competidores</w:t>
-      </w:r>
-      <w:bookmarkEnd w:id="25"/>
-    </w:p>
-    <w:p>
-      <w:pPr>
-        <w:rPr>
-          <w:rFonts w:ascii="Segoe UI Light" w:hAnsi="Segoe UI Light" w:cs="Segoe UI Light"/>
-          <w:lang w:val="es-CO" w:eastAsia="es-CO"/>
-        </w:rPr>
-      </w:pPr>
-      <w:r>
-        <w:rPr>
-          <w:rFonts w:ascii="Segoe UI Light" w:hAnsi="Segoe UI Light" w:cs="Segoe UI Light"/>
-          <w:lang w:val="es-CO" w:eastAsia="es-CO"/>
-        </w:rPr>
-        <w:t>A</w:t>
-      </w:r>
-    </w:p>
-    <w:p>
-      <w:pPr>
-        <w:rPr>
-          <w:rFonts w:ascii="Segoe UI Light" w:hAnsi="Segoe UI Light" w:cs="Segoe UI Light"/>
-          <w:lang w:val="es-CO" w:eastAsia="es-CO"/>
-        </w:rPr>
-      </w:pPr>
-    </w:p>
-    <w:p>
-      <w:pPr>
-        <w:pStyle w:val="Heading1"/>
-        <w:rPr>
-          <w:rFonts w:ascii="Segoe UI Light" w:hAnsi="Segoe UI Light" w:cs="Segoe UI Light"/>
-          <w:b/>
-          <w:lang w:val="es-CO" w:eastAsia="es-CO"/>
-        </w:rPr>
-      </w:pPr>
-      <w:bookmarkStart w:id="26" w:name="_Toc510557119"/>
-      <w:r>
-        <w:rPr>
-          <w:rFonts w:ascii="Segoe UI Light" w:hAnsi="Segoe UI Light" w:cs="Segoe UI Light"/>
-          <w:b/>
-          <w:lang w:val="es-CO" w:eastAsia="es-CO"/>
-        </w:rPr>
-        <w:t xml:space="preserve">CAPÍTULO </w:t>
-      </w:r>
-      <w:r>
-        <w:rPr>
-          <w:rFonts w:ascii="Segoe UI Light" w:hAnsi="Segoe UI Light" w:cs="Segoe UI Light"/>
-          <w:b/>
-          <w:lang w:val="es-CO" w:eastAsia="es-CO"/>
-        </w:rPr>
-        <w:t>7</w:t>
-      </w:r>
-      <w:r>
-        <w:rPr>
-          <w:rFonts w:ascii="Segoe UI Light" w:hAnsi="Segoe UI Light" w:cs="Segoe UI Light"/>
-          <w:b/>
-          <w:lang w:val="es-CO" w:eastAsia="es-CO"/>
-        </w:rPr>
-        <w:t>:</w:t>
-      </w:r>
-      <w:r>
-        <w:rPr>
-          <w:rFonts w:ascii="Segoe UI Light" w:hAnsi="Segoe UI Light" w:cs="Segoe UI Light"/>
-          <w:b/>
-          <w:lang w:val="es-CO" w:eastAsia="es-CO"/>
-        </w:rPr>
-        <w:t xml:space="preserve"> ANÁLISIS DE CICLO DE VIDA DEL PRODUCTO</w:t>
-      </w:r>
-      <w:bookmarkEnd w:id="26"/>
-      <w:r>
-        <w:rPr>
-          <w:rFonts w:ascii="Segoe UI Light" w:hAnsi="Segoe UI Light" w:cs="Segoe UI Light"/>
-          <w:b/>
-          <w:lang w:val="es-CO" w:eastAsia="es-CO"/>
-        </w:rPr>
-        <w:t xml:space="preserve"> </w:t>
-      </w:r>
-    </w:p>
-    <w:p>
-      <w:pPr>
-        <w:rPr>
-          <w:lang w:val="es-CO" w:eastAsia="es-CO"/>
-        </w:rPr>
-      </w:pPr>
-    </w:p>
-    <w:p>
-      <w:pPr>
-        <w:rPr>
-          <w:lang w:val="es-CO" w:eastAsia="es-CO"/>
-        </w:rPr>
-      </w:pPr>
-    </w:p>
-    <w:p>
-      <w:pPr>
-        <w:pStyle w:val="Heading1"/>
-        <w:rPr>
-          <w:lang w:val="es-CO" w:eastAsia="es-CO"/>
-        </w:rPr>
-      </w:pPr>
-      <w:bookmarkStart w:id="27" w:name="_Toc510557120"/>
+          <w:lang w:val="es-CO" w:eastAsia="es-CO"/>
+        </w:rPr>
+      </w:pPr>
+      <w:bookmarkStart w:id="27" w:name="_Toc510996947"/>
       <w:r>
         <w:rPr>
           <w:lang w:val="es-CO" w:eastAsia="es-CO"/>
@@ -3510,11 +4596,55 @@
           <w:szCs w:val="48"/>
           <w:lang w:val="es-CO" w:eastAsia="es-CO"/>
         </w:rPr>
-        <w:t>Si usan fuentes externas dejen acá el link, yo luego les doy formato xD</w:t>
+        <w:t xml:space="preserve">Si usan fuentes externas dejen acá el link, yo luego les doy formato </w:t>
+      </w:r>
+      <w:proofErr w:type="spellStart"/>
+      <w:r>
+        <w:rPr>
+          <w:rFonts w:ascii="Arial Narrow" w:hAnsi="Arial Narrow"/>
+          <w:color w:val="FF0000"/>
+          <w:sz w:val="48"/>
+          <w:szCs w:val="48"/>
+          <w:lang w:val="es-CO" w:eastAsia="es-CO"/>
+        </w:rPr>
+        <w:t>xD</w:t>
+      </w:r>
+      <w:proofErr w:type="spellEnd"/>
+    </w:p>
+    <w:p>
+      <w:pPr>
+        <w:rPr>
+          <w:rFonts w:ascii="Arial Narrow" w:hAnsi="Arial Narrow"/>
+          <w:color w:val="FF0000"/>
+          <w:sz w:val="48"/>
+          <w:szCs w:val="48"/>
+          <w:lang w:val="es-CO" w:eastAsia="es-CO"/>
+        </w:rPr>
+      </w:pPr>
+    </w:p>
+    <w:p>
+      <w:pPr>
+        <w:rPr>
+          <w:rFonts w:ascii="Arial Narrow" w:hAnsi="Arial Narrow"/>
+          <w:color w:val="FF0000"/>
+          <w:sz w:val="48"/>
+          <w:szCs w:val="48"/>
+          <w:lang w:val="es-CO" w:eastAsia="es-CO"/>
+        </w:rPr>
+      </w:pPr>
+      <w:r>
+        <w:rPr>
+          <w:rFonts w:ascii="Arial Narrow" w:hAnsi="Arial Narrow"/>
+          <w:color w:val="FF0000"/>
+          <w:sz w:val="48"/>
+          <w:szCs w:val="48"/>
+          <w:lang w:val="es-CO" w:eastAsia="es-CO"/>
+        </w:rPr>
+        <w:t>http://www.fasecolda.com/index.php/ramos/soat/tarifas-y-coberturas/tarifas-comerciales/</w:t>
       </w:r>
     </w:p>
     <w:sectPr>
-      <w:footerReference w:type="default" r:id="rId9"/>
+      <w:footerReference w:type="default" r:id="rId13"/>
       <w:pgSz w:w="12240" w:h="15840"/>
       <w:pgMar w:top="720" w:right="720" w:bottom="720" w:left="720" w:header="708" w:footer="708" w:gutter="0"/>
       <w:cols w:space="708"/>
@@ -3579,7 +4709,7 @@
           <w:rPr>
             <w:noProof/>
           </w:rPr>
-          <w:t>1</w:t>
+          <w:t>7</w:t>
         </w:r>
         <w:r>
           <w:fldChar w:fldCharType="end"/>
@@ -3938,6 +5068,95 @@
     </w:lvl>
   </w:abstractNum>
   <w:abstractNum w:abstractNumId="3" w15:restartNumberingAfterBreak="0">
+    <w:nsid w:val="1E6138BE"/>
+    <w:multiLevelType w:val="hybridMultilevel"/>
+    <w:tmpl w:val="F9469B2E"/>
+    <w:lvl w:ilvl="0" w:tplc="0409000F">
+      <w:start w:val="1"/>
+      <w:numFmt w:val="decimal"/>
+      <w:lvlText w:val="%1."/>
+      <w:lvlJc w:val="left"/>
+      <w:pPr>
+        <w:ind w:left="720" w:hanging="360"/>
+      </w:pPr>
+      <w:rPr>
+        <w:rFonts w:hint="default"/>
+      </w:rPr>
+    </w:lvl>
+    <w:lvl w:ilvl="1" w:tplc="04090019" w:tentative="1">
+      <w:start w:val="1"/>
+      <w:numFmt w:val="lowerLetter"/>
+      <w:lvlText w:val="%2."/>
+      <w:lvlJc w:val="left"/>
+      <w:pPr>
+        <w:ind w:left="1440" w:hanging="360"/>
+      </w:pPr>
+    </w:lvl>
+    <w:lvl w:ilvl="2" w:tplc="0409001B" w:tentative="1">
+      <w:start w:val="1"/>
+      <w:numFmt w:val="lowerRoman"/>
+      <w:lvlText w:val="%3."/>
+      <w:lvlJc w:val="right"/>
+      <w:pPr>
+        <w:ind w:left="2160" w:hanging="180"/>
+      </w:pPr>
+    </w:lvl>
+    <w:lvl w:ilvl="3" w:tplc="0409000F" w:tentative="1">
+      <w:start w:val="1"/>
+      <w:numFmt w:val="decimal"/>
+      <w:lvlText w:val="%4."/>
+      <w:lvlJc w:val="left"/>
+      <w:pPr>
+        <w:ind w:left="2880" w:hanging="360"/>
+      </w:pPr>
+    </w:lvl>
+    <w:lvl w:ilvl="4" w:tplc="04090019" w:tentative="1">
+      <w:start w:val="1"/>
+      <w:numFmt w:val="lowerLetter"/>
+      <w:lvlText w:val="%5."/>
+      <w:lvlJc w:val="left"/>
+      <w:pPr>
+        <w:ind w:left="3600" w:hanging="360"/>
+      </w:pPr>
+    </w:lvl>
+    <w:lvl w:ilvl="5" w:tplc="0409001B" w:tentative="1">
+      <w:start w:val="1"/>
+      <w:numFmt w:val="lowerRoman"/>
+      <w:lvlText w:val="%6."/>
+      <w:lvlJc w:val="right"/>
+      <w:pPr>
+        <w:ind w:left="4320" w:hanging="180"/>
+      </w:pPr>
+    </w:lvl>
+    <w:lvl w:ilvl="6" w:tplc="0409000F" w:tentative="1">
+      <w:start w:val="1"/>
+      <w:numFmt w:val="decimal"/>
+      <w:lvlText w:val="%7."/>
+      <w:lvlJc w:val="left"/>
+      <w:pPr>
+        <w:ind w:left="5040" w:hanging="360"/>
+      </w:pPr>
+    </w:lvl>
+    <w:lvl w:ilvl="7" w:tplc="04090019" w:tentative="1">
+      <w:start w:val="1"/>
+      <w:numFmt w:val="lowerLetter"/>
+      <w:lvlText w:val="%8."/>
+      <w:lvlJc w:val="left"/>
+      <w:pPr>
+        <w:ind w:left="5760" w:hanging="360"/>
+      </w:pPr>
+    </w:lvl>
+    <w:lvl w:ilvl="8" w:tplc="0409001B" w:tentative="1">
+      <w:start w:val="1"/>
+      <w:numFmt w:val="lowerRoman"/>
+      <w:lvlText w:val="%9."/>
+      <w:lvlJc w:val="right"/>
+      <w:pPr>
+        <w:ind w:left="6480" w:hanging="180"/>
+      </w:pPr>
+    </w:lvl>
+  </w:abstractNum>
+  <w:abstractNum w:abstractNumId="4" w15:restartNumberingAfterBreak="0">
     <w:nsid w:val="1F385FB8"/>
     <w:multiLevelType w:val="hybridMultilevel"/>
     <w:tmpl w:val="DE364B54"/>
@@ -4050,7 +5269,7 @@
       </w:rPr>
     </w:lvl>
   </w:abstractNum>
-  <w:abstractNum w:abstractNumId="4" w15:restartNumberingAfterBreak="0">
+  <w:abstractNum w:abstractNumId="5" w15:restartNumberingAfterBreak="0">
     <w:nsid w:val="2CCE0B2C"/>
     <w:multiLevelType w:val="hybridMultilevel"/>
     <w:tmpl w:val="8E84BF42"/>
@@ -4139,7 +5358,7 @@
       </w:pPr>
     </w:lvl>
   </w:abstractNum>
-  <w:abstractNum w:abstractNumId="5" w15:restartNumberingAfterBreak="0">
+  <w:abstractNum w:abstractNumId="6" w15:restartNumberingAfterBreak="0">
     <w:nsid w:val="30A27EE9"/>
     <w:multiLevelType w:val="hybridMultilevel"/>
     <w:tmpl w:val="B6FEE782"/>
@@ -4252,7 +5471,7 @@
       </w:rPr>
     </w:lvl>
   </w:abstractNum>
-  <w:abstractNum w:abstractNumId="6" w15:restartNumberingAfterBreak="0">
+  <w:abstractNum w:abstractNumId="7" w15:restartNumberingAfterBreak="0">
     <w:nsid w:val="36400400"/>
     <w:multiLevelType w:val="hybridMultilevel"/>
     <w:tmpl w:val="59D0DAD6"/>
@@ -4365,7 +5584,7 @@
       </w:rPr>
     </w:lvl>
   </w:abstractNum>
-  <w:abstractNum w:abstractNumId="7" w15:restartNumberingAfterBreak="0">
+  <w:abstractNum w:abstractNumId="8" w15:restartNumberingAfterBreak="0">
     <w:nsid w:val="3B0E4EA2"/>
     <w:multiLevelType w:val="hybridMultilevel"/>
     <w:tmpl w:val="C9D213AC"/>
@@ -4478,7 +5697,7 @@
       </w:rPr>
     </w:lvl>
   </w:abstractNum>
-  <w:abstractNum w:abstractNumId="8" w15:restartNumberingAfterBreak="0">
+  <w:abstractNum w:abstractNumId="9" w15:restartNumberingAfterBreak="0">
     <w:nsid w:val="3F985F97"/>
     <w:multiLevelType w:val="hybridMultilevel"/>
     <w:tmpl w:val="FBD81B82"/>
@@ -4591,7 +5810,7 @@
       </w:rPr>
     </w:lvl>
   </w:abstractNum>
-  <w:abstractNum w:abstractNumId="9" w15:restartNumberingAfterBreak="0">
+  <w:abstractNum w:abstractNumId="10" w15:restartNumberingAfterBreak="0">
     <w:nsid w:val="406472F2"/>
     <w:multiLevelType w:val="hybridMultilevel"/>
     <w:tmpl w:val="72325240"/>
@@ -4704,7 +5923,7 @@
       </w:rPr>
     </w:lvl>
   </w:abstractNum>
-  <w:abstractNum w:abstractNumId="10" w15:restartNumberingAfterBreak="0">
+  <w:abstractNum w:abstractNumId="11" w15:restartNumberingAfterBreak="0">
     <w:nsid w:val="4FAC3033"/>
     <w:multiLevelType w:val="hybridMultilevel"/>
     <w:tmpl w:val="9614005A"/>
@@ -4817,7 +6036,7 @@
       </w:rPr>
     </w:lvl>
   </w:abstractNum>
-  <w:abstractNum w:abstractNumId="11" w15:restartNumberingAfterBreak="0">
+  <w:abstractNum w:abstractNumId="12" w15:restartNumberingAfterBreak="0">
     <w:nsid w:val="50131C6A"/>
     <w:multiLevelType w:val="hybridMultilevel"/>
     <w:tmpl w:val="A782AAB0"/>
@@ -4930,7 +6149,7 @@
       </w:rPr>
     </w:lvl>
   </w:abstractNum>
-  <w:abstractNum w:abstractNumId="12" w15:restartNumberingAfterBreak="0">
+  <w:abstractNum w:abstractNumId="13" w15:restartNumberingAfterBreak="0">
     <w:nsid w:val="5E8C65D1"/>
     <w:multiLevelType w:val="hybridMultilevel"/>
     <w:tmpl w:val="B95A5032"/>
@@ -5042,7 +6261,7 @@
       </w:rPr>
     </w:lvl>
   </w:abstractNum>
-  <w:abstractNum w:abstractNumId="13" w15:restartNumberingAfterBreak="0">
+  <w:abstractNum w:abstractNumId="14" w15:restartNumberingAfterBreak="0">
     <w:nsid w:val="67684322"/>
     <w:multiLevelType w:val="multilevel"/>
     <w:tmpl w:val="65584918"/>
@@ -5191,7 +6410,7 @@
       </w:rPr>
     </w:lvl>
   </w:abstractNum>
-  <w:abstractNum w:abstractNumId="14" w15:restartNumberingAfterBreak="0">
+  <w:abstractNum w:abstractNumId="15" w15:restartNumberingAfterBreak="0">
     <w:nsid w:val="7350025D"/>
     <w:multiLevelType w:val="hybridMultilevel"/>
     <w:tmpl w:val="50809248"/>
@@ -5304,7 +6523,7 @@
       </w:rPr>
     </w:lvl>
   </w:abstractNum>
-  <w:abstractNum w:abstractNumId="15" w15:restartNumberingAfterBreak="0">
+  <w:abstractNum w:abstractNumId="16" w15:restartNumberingAfterBreak="0">
     <w:nsid w:val="7C7D15DF"/>
     <w:multiLevelType w:val="hybridMultilevel"/>
     <w:tmpl w:val="98E28DE4"/>
@@ -5417,40 +6636,40 @@
     </w:lvl>
   </w:abstractNum>
   <w:num w:numId="1">
-    <w:abstractNumId w:val="9"/>
+    <w:abstractNumId w:val="10"/>
   </w:num>
   <w:num w:numId="2">
-    <w:abstractNumId w:val="5"/>
+    <w:abstractNumId w:val="6"/>
   </w:num>
   <w:num w:numId="3">
-    <w:abstractNumId w:val="11"/>
+    <w:abstractNumId w:val="12"/>
   </w:num>
   <w:num w:numId="4">
-    <w:abstractNumId w:val="7"/>
+    <w:abstractNumId w:val="8"/>
   </w:num>
   <w:num w:numId="5">
-    <w:abstractNumId w:val="15"/>
+    <w:abstractNumId w:val="16"/>
   </w:num>
   <w:num w:numId="6">
-    <w:abstractNumId w:val="4"/>
+    <w:abstractNumId w:val="5"/>
   </w:num>
   <w:num w:numId="7">
     <w:abstractNumId w:val="0"/>
   </w:num>
   <w:num w:numId="8">
-    <w:abstractNumId w:val="8"/>
+    <w:abstractNumId w:val="9"/>
   </w:num>
   <w:num w:numId="9">
-    <w:abstractNumId w:val="10"/>
+    <w:abstractNumId w:val="11"/>
   </w:num>
   <w:num w:numId="10">
-    <w:abstractNumId w:val="3"/>
+    <w:abstractNumId w:val="4"/>
   </w:num>
   <w:num w:numId="11">
-    <w:abstractNumId w:val="14"/>
+    <w:abstractNumId w:val="15"/>
   </w:num>
   <w:num w:numId="12">
-    <w:abstractNumId w:val="6"/>
+    <w:abstractNumId w:val="7"/>
   </w:num>
   <w:num w:numId="13">
     <w:abstractNumId w:val="1"/>
@@ -5459,10 +6678,13 @@
     <w:abstractNumId w:val="2"/>
   </w:num>
   <w:num w:numId="15">
+    <w:abstractNumId w:val="14"/>
+  </w:num>
+  <w:num w:numId="16">
     <w:abstractNumId w:val="13"/>
   </w:num>
-  <w:num w:numId="16">
-    <w:abstractNumId w:val="12"/>
+  <w:num w:numId="17">
+    <w:abstractNumId w:val="3"/>
   </w:num>
 </w:numbering>
 </file>
@@ -5590,6 +6812,7 @@
     <w:lsdException w:name="HTML Sample" w:semiHidden="1" w:unhideWhenUsed="1"/>
     <w:lsdException w:name="HTML Typewriter" w:semiHidden="1" w:unhideWhenUsed="1"/>
     <w:lsdException w:name="HTML Variable" w:semiHidden="1" w:unhideWhenUsed="1"/>
+    <w:lsdException w:name="Normal Table" w:semiHidden="1" w:unhideWhenUsed="1"/>
     <w:lsdException w:name="annotation subject" w:semiHidden="1" w:unhideWhenUsed="1"/>
     <w:lsdException w:name="No List" w:semiHidden="1" w:unhideWhenUsed="1"/>
     <w:lsdException w:name="Outline List 1" w:semiHidden="1" w:unhideWhenUsed="1"/>
@@ -5633,8 +6856,10 @@
     <w:lsdException w:name="Table Elegant" w:semiHidden="1" w:unhideWhenUsed="1"/>
     <w:lsdException w:name="Table Professional" w:semiHidden="1" w:unhideWhenUsed="1"/>
     <w:lsdException w:name="Table Subtle 1" w:semiHidden="1" w:unhideWhenUsed="1"/>
+    <w:lsdException w:name="Table Subtle 2" w:semiHidden="1" w:unhideWhenUsed="1"/>
     <w:lsdException w:name="Table Web 1" w:semiHidden="1" w:unhideWhenUsed="1"/>
     <w:lsdException w:name="Table Web 2" w:semiHidden="1" w:unhideWhenUsed="1"/>
+    <w:lsdException w:name="Table Web 3" w:semiHidden="1" w:unhideWhenUsed="1"/>
     <w:lsdException w:name="Balloon Text" w:semiHidden="1" w:unhideWhenUsed="1"/>
     <w:lsdException w:name="Table Grid" w:uiPriority="39"/>
     <w:lsdException w:name="Table Theme" w:semiHidden="1" w:unhideWhenUsed="1"/>
@@ -6466,7 +7691,7 @@
 </file>
 
 <file path=customXml/itemProps1.xml><?xml version="1.0" encoding="utf-8"?>
-<ds:datastoreItem xmlns:ds="http://schemas.openxmlformats.org/officeDocument/2006/customXml" ds:itemID="{E175A33A-DCD7-4F81-AC41-6A8564601F22}">
+<ds:datastoreItem xmlns:ds="http://schemas.openxmlformats.org/officeDocument/2006/customXml" ds:itemID="{5F24AAE2-02EF-4202-984E-6252C694B2B6}">
   <ds:schemaRefs>
     <ds:schemaRef ds:uri="http://schemas.openxmlformats.org/officeDocument/2006/bibliography"/>
   </ds:schemaRefs>

</xml_diff>